<commit_message>
a few updates to the diagnostic ratio list to discuss.
</commit_message>
<xml_diff>
--- a/Diagnostic_Plots/Diagnostic_Ratio_List_CR.docx
+++ b/Diagnostic_Plots/Diagnostic_Ratio_List_CR.docx
@@ -1,6 +1,6 @@
 
 <file path=word/document.xml><?xml version="1.0" encoding="utf-8"?>
-<w:document xmlns:wpc="http://schemas.microsoft.com/office/word/2010/wordprocessingCanvas" xmlns:mo="http://schemas.microsoft.com/office/mac/office/2008/main" xmlns:mc="http://schemas.openxmlformats.org/markup-compatibility/2006" xmlns:mv="urn:schemas-microsoft-com:mac:vml" xmlns:o="urn:schemas-microsoft-com:office:office" xmlns:r="http://schemas.openxmlformats.org/officeDocument/2006/relationships" xmlns:m="http://schemas.openxmlformats.org/officeDocument/2006/math" xmlns:v="urn:schemas-microsoft-com:vml" xmlns:wp14="http://schemas.microsoft.com/office/word/2010/wordprocessingDrawing" xmlns:wp="http://schemas.openxmlformats.org/drawingml/2006/wordprocessingDrawing" xmlns:w10="urn:schemas-microsoft-com:office:word" xmlns:w="http://schemas.openxmlformats.org/wordprocessingml/2006/main" xmlns:w14="http://schemas.microsoft.com/office/word/2010/wordml" xmlns:wpg="http://schemas.microsoft.com/office/word/2010/wordprocessingGroup" xmlns:wpi="http://schemas.microsoft.com/office/word/2010/wordprocessingInk" xmlns:wne="http://schemas.microsoft.com/office/word/2006/wordml" xmlns:wps="http://schemas.microsoft.com/office/word/2010/wordprocessingShape" mc:Ignorable="w14 wp14">
+<w:document xmlns:wpc="http://schemas.microsoft.com/office/word/2010/wordprocessingCanvas" xmlns:cx="http://schemas.microsoft.com/office/drawing/2014/chartex" xmlns:cx1="http://schemas.microsoft.com/office/drawing/2015/9/8/chartex" xmlns:cx2="http://schemas.microsoft.com/office/drawing/2015/10/21/chartex" xmlns:mc="http://schemas.openxmlformats.org/markup-compatibility/2006" xmlns:o="urn:schemas-microsoft-com:office:office" xmlns:r="http://schemas.openxmlformats.org/officeDocument/2006/relationships" xmlns:m="http://schemas.openxmlformats.org/officeDocument/2006/math" xmlns:v="urn:schemas-microsoft-com:vml" xmlns:wp14="http://schemas.microsoft.com/office/word/2010/wordprocessingDrawing" xmlns:wp="http://schemas.openxmlformats.org/drawingml/2006/wordprocessingDrawing" xmlns:w10="urn:schemas-microsoft-com:office:word" xmlns:w="http://schemas.openxmlformats.org/wordprocessingml/2006/main" xmlns:w14="http://schemas.microsoft.com/office/word/2010/wordml" xmlns:w15="http://schemas.microsoft.com/office/word/2012/wordml" xmlns:w16se="http://schemas.microsoft.com/office/word/2015/wordml/symex" xmlns:wpg="http://schemas.microsoft.com/office/word/2010/wordprocessingGroup" xmlns:wpi="http://schemas.microsoft.com/office/word/2010/wordprocessingInk" xmlns:wne="http://schemas.microsoft.com/office/word/2006/wordml" xmlns:wps="http://schemas.microsoft.com/office/word/2010/wordprocessingShape" mc:Ignorable="w14 w15 w16se wp14">
   <w:body>
     <w:p>
       <w:r>
@@ -30,8 +30,6 @@
           <w:t>’RE TRYING TO ACHIEVE WITH THIS PROJECT</w:t>
         </w:r>
       </w:ins>
-      <w:bookmarkStart w:id="2" w:name="_GoBack"/>
-      <w:bookmarkEnd w:id="2"/>
       <w:r>
         <w:rPr>
           <w:highlight w:val="yellow"/>
@@ -56,26 +54,69 @@
           <w:ilvl w:val="0"/>
           <w:numId w:val="1"/>
         </w:numPr>
+        <w:rPr>
+          <w:ins w:id="2" w:author="Chris Greene" w:date="2016-06-09T12:09:00Z"/>
+        </w:rPr>
       </w:pPr>
       <w:r>
         <w:t>[O I</w:t>
       </w:r>
       <w:r>
-        <w:t>II] 5007 / H-beta vs [N II] 658</w:t>
-      </w:r>
-      <w:ins w:id="3" w:author="Chris Richardson" w:date="2016-06-07T20:57:00Z">
-        <w:r>
-          <w:t>4</w:t>
+        <w:t xml:space="preserve">II] 5007 / H-beta </w:t>
+      </w:r>
+      <w:ins w:id="3" w:author="Chris Greene" w:date="2016-06-09T12:12:00Z">
+        <w:r>
+          <w:t xml:space="preserve">acts as an indication of </w:t>
         </w:r>
       </w:ins>
-      <w:del w:id="4" w:author="Chris Richardson" w:date="2016-06-07T20:57:00Z">
+      <w:ins w:id="4" w:author="Chris Greene" w:date="2016-06-09T12:13:00Z">
+        <w:r>
+          <w:t>ionization parameter and temperature</w:t>
+        </w:r>
+      </w:ins>
+      <w:del w:id="5" w:author="Chris Greene" w:date="2016-06-09T12:11:00Z">
+        <w:r>
+          <w:delText>vs [N II] 658</w:delText>
+        </w:r>
+      </w:del>
+      <w:ins w:id="6" w:author="Chris Richardson" w:date="2016-06-07T20:57:00Z">
+        <w:del w:id="7" w:author="Chris Greene" w:date="2016-06-09T12:11:00Z">
+          <w:r>
+            <w:delText>4</w:delText>
+          </w:r>
+        </w:del>
+      </w:ins>
+      <w:del w:id="8" w:author="Chris Greene" w:date="2016-06-09T12:11:00Z">
         <w:r>
           <w:delText>4</w:delText>
         </w:r>
+        <w:r>
+          <w:delText xml:space="preserve"> / H-alpha</w:delText>
+        </w:r>
       </w:del>
-      <w:r>
-        <w:t xml:space="preserve"> / H-alpha</w:t>
-      </w:r>
+    </w:p>
+    <w:p>
+      <w:pPr>
+        <w:pStyle w:val="ListParagraph"/>
+        <w:numPr>
+          <w:ilvl w:val="1"/>
+          <w:numId w:val="1"/>
+        </w:numPr>
+        <w:pPrChange w:id="9" w:author="Chris Greene" w:date="2016-06-09T12:09:00Z">
+          <w:pPr>
+            <w:pStyle w:val="ListParagraph"/>
+            <w:numPr>
+              <w:numId w:val="1"/>
+            </w:numPr>
+            <w:ind w:hanging="360"/>
+          </w:pPr>
+        </w:pPrChange>
+      </w:pPr>
+      <w:ins w:id="10" w:author="Chris Greene" w:date="2016-06-09T12:09:00Z">
+        <w:r>
+          <w:t>NII / H-Alpha specifically is a very strong indicator of metallicity</w:t>
+        </w:r>
+      </w:ins>
     </w:p>
     <w:p>
       <w:pPr>
@@ -85,9 +126,24 @@
           <w:numId w:val="1"/>
         </w:numPr>
       </w:pPr>
-      <w:r>
-        <w:t>[O III] 5007 / H-beta vs [O I] 6300 / H-alpha</w:t>
-      </w:r>
+      <w:del w:id="11" w:author="Chris Greene" w:date="2016-06-09T12:13:00Z">
+        <w:r>
+          <w:delText>[O III] 5007 / H-beta vs [</w:delText>
+        </w:r>
+      </w:del>
+      <w:ins w:id="12" w:author="Chris Greene" w:date="2016-06-09T12:13:00Z">
+        <w:r>
+          <w:t>[</w:t>
+        </w:r>
+      </w:ins>
+      <w:r>
+        <w:t>O I] 6300 / H-alpha</w:t>
+      </w:r>
+      <w:ins w:id="13" w:author="Chris Greene" w:date="2016-06-09T12:16:00Z">
+        <w:r>
+          <w:t xml:space="preserve"> indicates hardness of ionization field</w:t>
+        </w:r>
+      </w:ins>
     </w:p>
     <w:p>
       <w:pPr>
@@ -96,14 +152,64 @@
           <w:ilvl w:val="0"/>
           <w:numId w:val="1"/>
         </w:numPr>
-      </w:pPr>
-      <w:r>
-        <w:t>[O III] 5007 / H-beta vs [S II] 6717,30 / H-alpha</w:t>
-      </w:r>
-    </w:p>
-    <w:p>
-      <w:r>
-        <w:t>Shirazi &amp;  Brinchmann  2012</w:t>
+        <w:rPr>
+          <w:ins w:id="14" w:author="Chris Greene" w:date="2016-06-09T12:00:00Z"/>
+        </w:rPr>
+      </w:pPr>
+      <w:del w:id="15" w:author="Chris Greene" w:date="2016-06-09T12:13:00Z">
+        <w:r>
+          <w:delText>[O III] 5007 / H-beta vs</w:delText>
+        </w:r>
+      </w:del>
+      <w:r>
+        <w:t xml:space="preserve"> [S II] 6717,30 / H-alpha</w:t>
+      </w:r>
+    </w:p>
+    <w:p>
+      <w:pPr>
+        <w:pStyle w:val="ListParagraph"/>
+        <w:numPr>
+          <w:ilvl w:val="0"/>
+          <w:numId w:val="1"/>
+        </w:numPr>
+      </w:pPr>
+      <w:ins w:id="16" w:author="Chris Greene" w:date="2016-06-09T12:01:00Z">
+        <w:r>
+          <w:t xml:space="preserve">[O III] 3727/ </w:t>
+        </w:r>
+      </w:ins>
+      <w:ins w:id="17" w:author="Chris Greene" w:date="2016-06-09T12:00:00Z">
+        <w:r>
+          <w:t xml:space="preserve">[O III] 5007 </w:t>
+        </w:r>
+      </w:ins>
+      <w:ins w:id="18" w:author="Chris Greene" w:date="2016-06-09T12:01:00Z">
+        <w:r>
+          <w:t xml:space="preserve">acts as an indicator of excitation mechanism </w:t>
+        </w:r>
+      </w:ins>
+    </w:p>
+    <w:p>
+      <w:proofErr w:type="spellStart"/>
+      <w:r>
+        <w:t>Shirazi</w:t>
+      </w:r>
+      <w:proofErr w:type="spellEnd"/>
+      <w:r>
+        <w:t xml:space="preserve"> </w:t>
+      </w:r>
+      <w:proofErr w:type="gramStart"/>
+      <w:r>
+        <w:t xml:space="preserve">&amp;  </w:t>
+      </w:r>
+      <w:proofErr w:type="spellStart"/>
+      <w:r>
+        <w:t>Brinchmann</w:t>
+      </w:r>
+      <w:proofErr w:type="spellEnd"/>
+      <w:proofErr w:type="gramEnd"/>
+      <w:r>
+        <w:t xml:space="preserve">  2012</w:t>
       </w:r>
     </w:p>
     <w:p>
@@ -115,13 +221,43 @@
         </w:numPr>
       </w:pPr>
       <w:r>
-        <w:t>[He II] 4686/ H-beta vs [N II] 6583/ H-alpha</w:t>
-      </w:r>
-    </w:p>
-    <w:p>
-      <w:r>
-        <w:t>Tresse et al. 1996</w:t>
-      </w:r>
+        <w:t>[He II] 4686/ H-</w:t>
+      </w:r>
+      <w:proofErr w:type="gramStart"/>
+      <w:r>
+        <w:t xml:space="preserve">beta </w:t>
+      </w:r>
+      <w:ins w:id="19" w:author="Chris Greene" w:date="2016-06-09T12:07:00Z">
+        <w:r>
+          <w:t xml:space="preserve"> acts</w:t>
+        </w:r>
+        <w:proofErr w:type="gramEnd"/>
+        <w:r>
+          <w:t xml:space="preserve"> as an indicator of metallicity </w:t>
+        </w:r>
+      </w:ins>
+      <w:del w:id="20" w:author="Chris Greene" w:date="2016-06-09T12:07:00Z">
+        <w:r>
+          <w:delText>vs [N II] 6583/ H-alpha</w:delText>
+        </w:r>
+      </w:del>
+    </w:p>
+    <w:p>
+      <w:pPr>
+        <w:rPr>
+          <w:ins w:id="21" w:author="Chris Greene" w:date="2016-06-09T12:15:00Z"/>
+        </w:rPr>
+      </w:pPr>
+      <w:proofErr w:type="spellStart"/>
+      <w:ins w:id="22" w:author="Chris Greene" w:date="2016-06-09T12:15:00Z">
+        <w:r>
+          <w:t>Kewley</w:t>
+        </w:r>
+        <w:proofErr w:type="spellEnd"/>
+        <w:r>
+          <w:t xml:space="preserve"> et al. 2006</w:t>
+        </w:r>
+      </w:ins>
     </w:p>
     <w:p>
       <w:pPr>
@@ -130,14 +266,54 @@
           <w:ilvl w:val="0"/>
           <w:numId w:val="2"/>
         </w:numPr>
-      </w:pPr>
-      <w:r>
-        <w:t>[O III] 5007 / H-beta vs [O II] 3727 / H-beta</w:t>
-      </w:r>
-    </w:p>
-    <w:p>
-      <w:r>
-        <w:t>Groves et al. 2004</w:t>
+        <w:rPr>
+          <w:ins w:id="23" w:author="Chris Greene" w:date="2016-06-09T12:15:00Z"/>
+        </w:rPr>
+        <w:pPrChange w:id="24" w:author="Chris Greene" w:date="2016-06-09T12:15:00Z">
+          <w:pPr/>
+        </w:pPrChange>
+      </w:pPr>
+      <w:ins w:id="25" w:author="Chris Greene" w:date="2016-06-09T12:16:00Z">
+        <w:r>
+          <w:t>[</w:t>
+        </w:r>
+      </w:ins>
+      <w:ins w:id="26" w:author="Chris Greene" w:date="2016-06-09T12:15:00Z">
+        <w:r>
+          <w:t>O</w:t>
+        </w:r>
+      </w:ins>
+      <w:ins w:id="27" w:author="Chris Greene" w:date="2016-06-09T12:16:00Z">
+        <w:r>
+          <w:t xml:space="preserve"> III] / [</w:t>
+        </w:r>
+      </w:ins>
+      <w:ins w:id="28" w:author="Chris Greene" w:date="2016-06-09T12:17:00Z">
+        <w:r>
+          <w:t>O II</w:t>
+        </w:r>
+      </w:ins>
+      <w:ins w:id="29" w:author="Chris Greene" w:date="2016-06-09T12:16:00Z">
+        <w:r>
+          <w:t>]</w:t>
+        </w:r>
+      </w:ins>
+      <w:ins w:id="30" w:author="Chris Greene" w:date="2016-06-09T12:17:00Z">
+        <w:r>
+          <w:t xml:space="preserve"> indicates ionization parameter</w:t>
+        </w:r>
+      </w:ins>
+      <w:bookmarkStart w:id="31" w:name="_GoBack"/>
+      <w:bookmarkEnd w:id="31"/>
+    </w:p>
+    <w:p>
+      <w:proofErr w:type="spellStart"/>
+      <w:r>
+        <w:t>Tresse</w:t>
+      </w:r>
+      <w:proofErr w:type="spellEnd"/>
+      <w:r>
+        <w:t xml:space="preserve"> et al. 1996</w:t>
       </w:r>
     </w:p>
     <w:p>
@@ -149,7 +325,12 @@
         </w:numPr>
       </w:pPr>
       <w:r>
-        <w:t>[O III] 5007 / H-beta vs [O II] 3727 / [O III] 5007</w:t>
+        <w:t>[O III] 5007 / H-beta vs [O II] 3727 / H-beta</w:t>
+      </w:r>
+    </w:p>
+    <w:p>
+      <w:r>
+        <w:t>Groves et al. 2004</w:t>
       </w:r>
     </w:p>
     <w:p>
@@ -161,7 +342,7 @@
         </w:numPr>
       </w:pPr>
       <w:r>
-        <w:t>[O III] 4363 / [O III] 5007 vs [He II] 4686 / H-beta</w:t>
+        <w:t>[O III] 5007 / H-beta vs [O II] 3727 / [O III] 5007</w:t>
       </w:r>
     </w:p>
     <w:p>
@@ -173,6 +354,18 @@
         </w:numPr>
       </w:pPr>
       <w:r>
+        <w:t>[O III] 4363 / [O III] 5007 vs [He II] 4686 / H-beta</w:t>
+      </w:r>
+    </w:p>
+    <w:p>
+      <w:pPr>
+        <w:pStyle w:val="ListParagraph"/>
+        <w:numPr>
+          <w:ilvl w:val="0"/>
+          <w:numId w:val="2"/>
+        </w:numPr>
+      </w:pPr>
+      <w:r>
         <w:t xml:space="preserve">[O III] 4363 / [O III] 5007 vs </w:t>
       </w:r>
       <w:r>
@@ -189,17 +382,17 @@
       <w:r>
         <w:rPr>
           <w:highlight w:val="yellow"/>
-          <w:rPrChange w:id="5" w:author="Chris Richardson" w:date="2016-06-07T20:58:00Z">
+          <w:rPrChange w:id="32" w:author="Chris Richardson" w:date="2016-06-07T20:58:00Z">
             <w:rPr/>
           </w:rPrChange>
         </w:rPr>
         <w:t xml:space="preserve">[IT’S NOT IN A PAPER, BUT </w:t>
       </w:r>
-      <w:ins w:id="6" w:author="Chris Richardson" w:date="2016-06-07T20:58:00Z">
+      <w:ins w:id="33" w:author="Chris Richardson" w:date="2016-06-07T20:58:00Z">
         <w:r>
           <w:rPr>
             <w:highlight w:val="yellow"/>
-            <w:rPrChange w:id="7" w:author="Chris Richardson" w:date="2016-06-07T20:58:00Z">
+            <w:rPrChange w:id="34" w:author="Chris Richardson" w:date="2016-06-07T20:58:00Z">
               <w:rPr/>
             </w:rPrChange>
           </w:rPr>
@@ -221,12 +414,12 @@
       <w:r>
         <w:t>730 vs [O II] 3727 / [N II] 658</w:t>
       </w:r>
-      <w:ins w:id="8" w:author="Chris Richardson" w:date="2016-06-07T20:57:00Z">
+      <w:ins w:id="35" w:author="Chris Richardson" w:date="2016-06-07T20:57:00Z">
         <w:r>
           <w:t>4</w:t>
         </w:r>
       </w:ins>
-      <w:del w:id="9" w:author="Chris Richardson" w:date="2016-06-07T20:57:00Z">
+      <w:del w:id="36" w:author="Chris Richardson" w:date="2016-06-07T20:57:00Z">
         <w:r>
           <w:delText>4</w:delText>
         </w:r>
@@ -234,7 +427,11 @@
     </w:p>
     <w:p>
       <w:pPr>
-        <w:ind w:left="360"/>
+        <w:pPrChange w:id="37" w:author="Chris Greene" w:date="2016-06-09T11:54:00Z">
+          <w:pPr>
+            <w:ind w:left="360"/>
+          </w:pPr>
+        </w:pPrChange>
       </w:pPr>
     </w:p>
     <w:p>
@@ -256,8 +453,37 @@
         </w:numPr>
       </w:pPr>
       <w:r>
-        <w:t>[O IV] 25.88 μm / [Ne III] 15.56 μm vs [Ne III] 15.56 μm/ [Ne II] 12.81 μm</w:t>
-      </w:r>
+        <w:t xml:space="preserve">[O IV] 25.88 </w:t>
+      </w:r>
+      <w:proofErr w:type="spellStart"/>
+      <w:r>
+        <w:t>μm</w:t>
+      </w:r>
+      <w:proofErr w:type="spellEnd"/>
+      <w:r>
+        <w:t xml:space="preserve"> / [Ne III] 15.56 </w:t>
+      </w:r>
+      <w:proofErr w:type="spellStart"/>
+      <w:r>
+        <w:t>μm</w:t>
+      </w:r>
+      <w:proofErr w:type="spellEnd"/>
+      <w:r>
+        <w:t xml:space="preserve"> vs [Ne III] 15.56 </w:t>
+      </w:r>
+      <w:proofErr w:type="spellStart"/>
+      <w:r>
+        <w:t>μm</w:t>
+      </w:r>
+      <w:proofErr w:type="spellEnd"/>
+      <w:r>
+        <w:t xml:space="preserve">/ [Ne II] 12.81 </w:t>
+      </w:r>
+      <w:proofErr w:type="spellStart"/>
+      <w:r>
+        <w:t>μm</w:t>
+      </w:r>
+      <w:proofErr w:type="spellEnd"/>
       <w:r>
         <w:tab/>
       </w:r>
@@ -271,8 +497,26 @@
         </w:numPr>
       </w:pPr>
       <w:r>
-        <w:t>[Ne V] 24 μm vs [Ne V] 14 μm</w:t>
-      </w:r>
+        <w:t xml:space="preserve">[Ne V] 24 </w:t>
+      </w:r>
+      <w:proofErr w:type="spellStart"/>
+      <w:r>
+        <w:t>μm</w:t>
+      </w:r>
+      <w:proofErr w:type="spellEnd"/>
+      <w:r>
+        <w:t xml:space="preserve"> vs [Ne V] 14 </w:t>
+      </w:r>
+      <w:proofErr w:type="spellStart"/>
+      <w:r>
+        <w:t>μm</w:t>
+      </w:r>
+      <w:proofErr w:type="spellEnd"/>
+      <w:ins w:id="38" w:author="Chris Greene" w:date="2016-06-09T11:30:00Z">
+        <w:r>
+          <w:t xml:space="preserve"> </w:t>
+        </w:r>
+      </w:ins>
     </w:p>
     <w:p>
       <w:pPr>
@@ -283,8 +527,21 @@
         </w:numPr>
       </w:pPr>
       <w:r>
-        <w:t>[Ne V] 14 μm vs [O IV] 25.88 μm</w:t>
-      </w:r>
+        <w:t xml:space="preserve">[Ne V] 14 </w:t>
+      </w:r>
+      <w:proofErr w:type="spellStart"/>
+      <w:r>
+        <w:t>μm</w:t>
+      </w:r>
+      <w:proofErr w:type="spellEnd"/>
+      <w:r>
+        <w:t xml:space="preserve"> vs [O IV] 25.88 </w:t>
+      </w:r>
+      <w:proofErr w:type="spellStart"/>
+      <w:r>
+        <w:t>μm</w:t>
+      </w:r>
+      <w:proofErr w:type="spellEnd"/>
     </w:p>
     <w:p>
       <w:pPr>
@@ -295,8 +552,21 @@
         </w:numPr>
       </w:pPr>
       <w:r>
-        <w:t>[Ne V] 14 μm vs [Ne III] 15.56 μm</w:t>
-      </w:r>
+        <w:t xml:space="preserve">[Ne V] 14 </w:t>
+      </w:r>
+      <w:proofErr w:type="spellStart"/>
+      <w:r>
+        <w:t>μm</w:t>
+      </w:r>
+      <w:proofErr w:type="spellEnd"/>
+      <w:r>
+        <w:t xml:space="preserve"> vs [Ne III] 15.56 </w:t>
+      </w:r>
+      <w:proofErr w:type="spellStart"/>
+      <w:r>
+        <w:t>μm</w:t>
+      </w:r>
+      <w:proofErr w:type="spellEnd"/>
     </w:p>
     <w:p>
       <w:pPr>
@@ -307,8 +577,22 @@
         </w:numPr>
       </w:pPr>
       <w:r>
-        <w:t>[Ne V] 14 μm vs [Ne II] 12.81 μm</w:t>
-      </w:r>
+        <w:lastRenderedPageBreak/>
+        <w:t xml:space="preserve">[Ne V] 14 </w:t>
+      </w:r>
+      <w:proofErr w:type="spellStart"/>
+      <w:r>
+        <w:t>μm</w:t>
+      </w:r>
+      <w:proofErr w:type="spellEnd"/>
+      <w:r>
+        <w:t xml:space="preserve"> vs [Ne II] 12.81 </w:t>
+      </w:r>
+      <w:proofErr w:type="spellStart"/>
+      <w:r>
+        <w:t>μm</w:t>
+      </w:r>
+      <w:proofErr w:type="spellEnd"/>
     </w:p>
     <w:p>
       <w:r>
@@ -322,9 +606,20 @@
           <w:ilvl w:val="0"/>
           <w:numId w:val="4"/>
         </w:numPr>
-      </w:pPr>
-      <w:r>
-        <w:t>[Si IV] 10 μm /</w:t>
+        <w:rPr>
+          <w:ins w:id="39" w:author="Chris Greene" w:date="2016-06-09T11:32:00Z"/>
+        </w:rPr>
+      </w:pPr>
+      <w:r>
+        <w:t xml:space="preserve">[Si IV] 10 </w:t>
+      </w:r>
+      <w:proofErr w:type="spellStart"/>
+      <w:r>
+        <w:t>μm</w:t>
+      </w:r>
+      <w:proofErr w:type="spellEnd"/>
+      <w:r>
+        <w:t xml:space="preserve"> /</w:t>
       </w:r>
       <w:r>
         <w:t xml:space="preserve"> </w:t>
@@ -333,10 +628,18 @@
         <w:t xml:space="preserve">Brβ vs </w:t>
       </w:r>
       <w:r>
-        <w:t>[Si II] 32 μ</w:t>
-      </w:r>
-      <w:r>
-        <w:t>m /</w:t>
+        <w:t xml:space="preserve">[Si II] 32 </w:t>
+      </w:r>
+      <w:proofErr w:type="spellStart"/>
+      <w:r>
+        <w:t>μ</w:t>
+      </w:r>
+      <w:r>
+        <w:t>m</w:t>
+      </w:r>
+      <w:proofErr w:type="spellEnd"/>
+      <w:r>
+        <w:t xml:space="preserve"> /</w:t>
       </w:r>
       <w:r>
         <w:t xml:space="preserve"> Brβ</w:t>
@@ -349,20 +652,85 @@
           <w:ilvl w:val="0"/>
           <w:numId w:val="4"/>
         </w:numPr>
-      </w:pPr>
-      <w:r>
-        <w:t xml:space="preserve">[O IV] 25.88 μm / </w:t>
-      </w:r>
+        <w:rPr>
+          <w:ins w:id="40" w:author="Chris Greene" w:date="2016-06-09T11:35:00Z"/>
+        </w:rPr>
+      </w:pPr>
+      <w:ins w:id="41" w:author="Chris Greene" w:date="2016-06-09T11:32:00Z">
+        <w:r>
+          <w:t xml:space="preserve">Ne V 24 / Ne V 14 acts as a </w:t>
+        </w:r>
+      </w:ins>
+      <w:ins w:id="42" w:author="Chris Greene" w:date="2016-06-09T11:33:00Z">
+        <w:r>
+          <w:t>diagnostic of electron density</w:t>
+        </w:r>
+      </w:ins>
+    </w:p>
+    <w:p>
+      <w:pPr>
+        <w:pStyle w:val="ListParagraph"/>
+        <w:numPr>
+          <w:ilvl w:val="0"/>
+          <w:numId w:val="4"/>
+        </w:numPr>
+      </w:pPr>
+      <w:ins w:id="43" w:author="Chris Greene" w:date="2016-06-09T11:35:00Z">
+        <w:r>
+          <w:t>Ne VI / O IV acts as a diagnostic of ionization parameter</w:t>
+        </w:r>
+      </w:ins>
+    </w:p>
+    <w:p>
+      <w:pPr>
+        <w:pStyle w:val="ListParagraph"/>
+        <w:numPr>
+          <w:ilvl w:val="0"/>
+          <w:numId w:val="4"/>
+        </w:numPr>
+      </w:pPr>
+      <w:r>
+        <w:t xml:space="preserve">[O IV] 25.88 </w:t>
+      </w:r>
+      <w:proofErr w:type="spellStart"/>
+      <w:r>
+        <w:t>μm</w:t>
+      </w:r>
+      <w:proofErr w:type="spellEnd"/>
       <w:r>
         <w:t xml:space="preserve"> </w:t>
       </w:r>
-      <w:r>
-        <w:t>Brβ vs [Fe II] 26 μm / Brβ</w:t>
-      </w:r>
-    </w:p>
-    <w:p>
-      <w:r>
-        <w:t>Osterbrock et al. 1992</w:t>
+      <w:proofErr w:type="gramStart"/>
+      <w:r>
+        <w:t xml:space="preserve">/ </w:t>
+      </w:r>
+      <w:r>
+        <w:t xml:space="preserve"> </w:t>
+      </w:r>
+      <w:r>
+        <w:t>Br</w:t>
+      </w:r>
+      <w:proofErr w:type="gramEnd"/>
+      <w:r>
+        <w:t xml:space="preserve">β vs [Fe II] 26 </w:t>
+      </w:r>
+      <w:proofErr w:type="spellStart"/>
+      <w:r>
+        <w:t>μm</w:t>
+      </w:r>
+      <w:proofErr w:type="spellEnd"/>
+      <w:r>
+        <w:t xml:space="preserve"> / Brβ</w:t>
+      </w:r>
+    </w:p>
+    <w:p>
+      <w:proofErr w:type="spellStart"/>
+      <w:r>
+        <w:t>Osterbrock</w:t>
+      </w:r>
+      <w:proofErr w:type="spellEnd"/>
+      <w:r>
+        <w:t xml:space="preserve"> et al. 1992</w:t>
       </w:r>
     </w:p>
     <w:p>
@@ -374,7 +742,6 @@
         </w:numPr>
       </w:pPr>
       <w:r>
-        <w:lastRenderedPageBreak/>
         <w:t>[S II] 9069, 9531/ Hα vs [S II] 6724 / Hα</w:t>
       </w:r>
     </w:p>
@@ -410,8 +777,8 @@
 </file>
 
 <file path=word/numbering.xml><?xml version="1.0" encoding="utf-8"?>
-<w:numbering xmlns:wpc="http://schemas.microsoft.com/office/word/2010/wordprocessingCanvas" xmlns:mo="http://schemas.microsoft.com/office/mac/office/2008/main" xmlns:mc="http://schemas.openxmlformats.org/markup-compatibility/2006" xmlns:mv="urn:schemas-microsoft-com:mac:vml" xmlns:o="urn:schemas-microsoft-com:office:office" xmlns:r="http://schemas.openxmlformats.org/officeDocument/2006/relationships" xmlns:m="http://schemas.openxmlformats.org/officeDocument/2006/math" xmlns:v="urn:schemas-microsoft-com:vml" xmlns:wp14="http://schemas.microsoft.com/office/word/2010/wordprocessingDrawing" xmlns:wp="http://schemas.openxmlformats.org/drawingml/2006/wordprocessingDrawing" xmlns:w10="urn:schemas-microsoft-com:office:word" xmlns:w="http://schemas.openxmlformats.org/wordprocessingml/2006/main" xmlns:w14="http://schemas.microsoft.com/office/word/2010/wordml" xmlns:wpg="http://schemas.microsoft.com/office/word/2010/wordprocessingGroup" xmlns:wpi="http://schemas.microsoft.com/office/word/2010/wordprocessingInk" xmlns:wne="http://schemas.microsoft.com/office/word/2006/wordml" xmlns:wps="http://schemas.microsoft.com/office/word/2010/wordprocessingShape" mc:Ignorable="w14 wp14">
-  <w:abstractNum w:abstractNumId="0">
+<w:numbering xmlns:wpc="http://schemas.microsoft.com/office/word/2010/wordprocessingCanvas" xmlns:cx="http://schemas.microsoft.com/office/drawing/2014/chartex" xmlns:cx1="http://schemas.microsoft.com/office/drawing/2015/9/8/chartex" xmlns:cx2="http://schemas.microsoft.com/office/drawing/2015/10/21/chartex" xmlns:mc="http://schemas.openxmlformats.org/markup-compatibility/2006" xmlns:o="urn:schemas-microsoft-com:office:office" xmlns:r="http://schemas.openxmlformats.org/officeDocument/2006/relationships" xmlns:m="http://schemas.openxmlformats.org/officeDocument/2006/math" xmlns:v="urn:schemas-microsoft-com:vml" xmlns:wp14="http://schemas.microsoft.com/office/word/2010/wordprocessingDrawing" xmlns:wp="http://schemas.openxmlformats.org/drawingml/2006/wordprocessingDrawing" xmlns:w10="urn:schemas-microsoft-com:office:word" xmlns:w="http://schemas.openxmlformats.org/wordprocessingml/2006/main" xmlns:w14="http://schemas.microsoft.com/office/word/2010/wordml" xmlns:w15="http://schemas.microsoft.com/office/word/2012/wordml" xmlns:w16se="http://schemas.microsoft.com/office/word/2015/wordml/symex" xmlns:wpg="http://schemas.microsoft.com/office/word/2010/wordprocessingGroup" xmlns:wpi="http://schemas.microsoft.com/office/word/2010/wordprocessingInk" xmlns:wne="http://schemas.microsoft.com/office/word/2006/wordml" xmlns:wps="http://schemas.microsoft.com/office/word/2010/wordprocessingShape" mc:Ignorable="w14 w15 w16se wp14">
+  <w:abstractNum w:abstractNumId="0" w15:restartNumberingAfterBreak="0">
     <w:nsid w:val="18830A07"/>
     <w:multiLevelType w:val="hybridMultilevel"/>
     <w:tmpl w:val="AFD4E5E2"/>
@@ -427,7 +794,7 @@
         <w:rFonts w:ascii="Symbol" w:hAnsi="Symbol" w:hint="default"/>
       </w:rPr>
     </w:lvl>
-    <w:lvl w:ilvl="1" w:tplc="04090003" w:tentative="1">
+    <w:lvl w:ilvl="1" w:tplc="04090003">
       <w:start w:val="1"/>
       <w:numFmt w:val="bullet"/>
       <w:lvlText w:val="o"/>
@@ -524,7 +891,7 @@
       </w:rPr>
     </w:lvl>
   </w:abstractNum>
-  <w:abstractNum w:abstractNumId="1">
+  <w:abstractNum w:abstractNumId="1" w15:restartNumberingAfterBreak="0">
     <w:nsid w:val="48F05773"/>
     <w:multiLevelType w:val="hybridMultilevel"/>
     <w:tmpl w:val="3E06D8E6"/>
@@ -637,7 +1004,7 @@
       </w:rPr>
     </w:lvl>
   </w:abstractNum>
-  <w:abstractNum w:abstractNumId="2">
+  <w:abstractNum w:abstractNumId="2" w15:restartNumberingAfterBreak="0">
     <w:nsid w:val="4C3C5C94"/>
     <w:multiLevelType w:val="hybridMultilevel"/>
     <w:tmpl w:val="D1CC00C8"/>
@@ -750,7 +1117,7 @@
       </w:rPr>
     </w:lvl>
   </w:abstractNum>
-  <w:abstractNum w:abstractNumId="3">
+  <w:abstractNum w:abstractNumId="3" w15:restartNumberingAfterBreak="0">
     <w:nsid w:val="5A0F439F"/>
     <w:multiLevelType w:val="hybridMultilevel"/>
     <w:tmpl w:val="D53609D2"/>
@@ -863,10 +1230,10 @@
       </w:rPr>
     </w:lvl>
   </w:abstractNum>
-  <w:abstractNum w:abstractNumId="4">
+  <w:abstractNum w:abstractNumId="4" w15:restartNumberingAfterBreak="0">
     <w:nsid w:val="6152627A"/>
     <w:multiLevelType w:val="hybridMultilevel"/>
-    <w:tmpl w:val="F028EE90"/>
+    <w:tmpl w:val="0F8E0020"/>
     <w:lvl w:ilvl="0" w:tplc="04090001">
       <w:start w:val="1"/>
       <w:numFmt w:val="bullet"/>
@@ -994,8 +1361,16 @@
 </w:numbering>
 </file>
 
+<file path=word/people.xml><?xml version="1.0" encoding="utf-8"?>
+<w15:people xmlns:wpc="http://schemas.microsoft.com/office/word/2010/wordprocessingCanvas" xmlns:cx="http://schemas.microsoft.com/office/drawing/2014/chartex" xmlns:cx1="http://schemas.microsoft.com/office/drawing/2015/9/8/chartex" xmlns:cx2="http://schemas.microsoft.com/office/drawing/2015/10/21/chartex" xmlns:mc="http://schemas.openxmlformats.org/markup-compatibility/2006" xmlns:o="urn:schemas-microsoft-com:office:office" xmlns:r="http://schemas.openxmlformats.org/officeDocument/2006/relationships" xmlns:m="http://schemas.openxmlformats.org/officeDocument/2006/math" xmlns:v="urn:schemas-microsoft-com:vml" xmlns:wp14="http://schemas.microsoft.com/office/word/2010/wordprocessingDrawing" xmlns:wp="http://schemas.openxmlformats.org/drawingml/2006/wordprocessingDrawing" xmlns:w10="urn:schemas-microsoft-com:office:word" xmlns:w="http://schemas.openxmlformats.org/wordprocessingml/2006/main" xmlns:w14="http://schemas.microsoft.com/office/word/2010/wordml" xmlns:w15="http://schemas.microsoft.com/office/word/2012/wordml" xmlns:w16se="http://schemas.microsoft.com/office/word/2015/wordml/symex" xmlns:wpg="http://schemas.microsoft.com/office/word/2010/wordprocessingGroup" xmlns:wpi="http://schemas.microsoft.com/office/word/2010/wordprocessingInk" xmlns:wne="http://schemas.microsoft.com/office/word/2006/wordml" xmlns:wps="http://schemas.microsoft.com/office/word/2010/wordprocessingShape" mc:Ignorable="w14 w15 w16se wp14">
+  <w15:person w15:author="Chris Greene">
+    <w15:presenceInfo w15:providerId="Windows Live" w15:userId="8b86b64d3c0e382f"/>
+  </w15:person>
+</w15:people>
+</file>
+
 <file path=word/styles.xml><?xml version="1.0" encoding="utf-8"?>
-<w:styles xmlns:mc="http://schemas.openxmlformats.org/markup-compatibility/2006" xmlns:r="http://schemas.openxmlformats.org/officeDocument/2006/relationships" xmlns:w="http://schemas.openxmlformats.org/wordprocessingml/2006/main" xmlns:w14="http://schemas.microsoft.com/office/word/2010/wordml" mc:Ignorable="w14">
+<w:styles xmlns:mc="http://schemas.openxmlformats.org/markup-compatibility/2006" xmlns:r="http://schemas.openxmlformats.org/officeDocument/2006/relationships" xmlns:w="http://schemas.openxmlformats.org/wordprocessingml/2006/main" xmlns:w14="http://schemas.microsoft.com/office/word/2010/wordml" xmlns:w15="http://schemas.microsoft.com/office/word/2012/wordml" xmlns:w16se="http://schemas.microsoft.com/office/word/2015/wordml/symex" mc:Ignorable="w14 w15 w16se">
   <w:docDefaults>
     <w:rPrDefault>
       <w:rPr>
@@ -1011,799 +1386,371 @@
       </w:pPr>
     </w:pPrDefault>
   </w:docDefaults>
-  <w:latentStyles w:defLockedState="0" w:defUIPriority="99" w:defSemiHidden="1" w:defUnhideWhenUsed="1" w:defQFormat="0" w:count="276">
-    <w:lsdException w:name="Normal" w:semiHidden="0" w:uiPriority="0" w:unhideWhenUsed="0" w:qFormat="1"/>
-    <w:lsdException w:name="heading 1" w:semiHidden="0" w:uiPriority="9" w:unhideWhenUsed="0" w:qFormat="1"/>
-    <w:lsdException w:name="heading 2" w:uiPriority="9" w:qFormat="1"/>
-    <w:lsdException w:name="heading 3" w:uiPriority="9" w:qFormat="1"/>
-    <w:lsdException w:name="heading 4" w:uiPriority="9" w:qFormat="1"/>
-    <w:lsdException w:name="heading 5" w:uiPriority="9" w:qFormat="1"/>
-    <w:lsdException w:name="heading 6" w:uiPriority="9" w:qFormat="1"/>
-    <w:lsdException w:name="heading 7" w:uiPriority="9" w:qFormat="1"/>
-    <w:lsdException w:name="heading 8" w:uiPriority="9" w:qFormat="1"/>
-    <w:lsdException w:name="heading 9" w:uiPriority="9" w:qFormat="1"/>
-    <w:lsdException w:name="toc 1" w:uiPriority="39"/>
-    <w:lsdException w:name="toc 2" w:uiPriority="39"/>
-    <w:lsdException w:name="toc 3" w:uiPriority="39"/>
-    <w:lsdException w:name="toc 4" w:uiPriority="39"/>
-    <w:lsdException w:name="toc 5" w:uiPriority="39"/>
-    <w:lsdException w:name="toc 6" w:uiPriority="39"/>
-    <w:lsdException w:name="toc 7" w:uiPriority="39"/>
-    <w:lsdException w:name="toc 8" w:uiPriority="39"/>
-    <w:lsdException w:name="toc 9" w:uiPriority="39"/>
-    <w:lsdException w:name="caption" w:uiPriority="35" w:qFormat="1"/>
-    <w:lsdException w:name="Title" w:semiHidden="0" w:uiPriority="10" w:unhideWhenUsed="0" w:qFormat="1"/>
-    <w:lsdException w:name="Default Paragraph Font" w:uiPriority="1"/>
-    <w:lsdException w:name="Subtitle" w:semiHidden="0" w:uiPriority="11" w:unhideWhenUsed="0" w:qFormat="1"/>
-    <w:lsdException w:name="Strong" w:semiHidden="0" w:uiPriority="22" w:unhideWhenUsed="0" w:qFormat="1"/>
-    <w:lsdException w:name="Emphasis" w:semiHidden="0" w:uiPriority="20" w:unhideWhenUsed="0" w:qFormat="1"/>
-    <w:lsdException w:name="Table Grid" w:semiHidden="0" w:uiPriority="39" w:unhideWhenUsed="0"/>
-    <w:lsdException w:name="Note Level 1" w:semiHidden="0" w:unhideWhenUsed="0"/>
-    <w:lsdException w:name="Note Level 2" w:semiHidden="0" w:unhideWhenUsed="0"/>
-    <w:lsdException w:name="Note Level 3" w:semiHidden="0" w:unhideWhenUsed="0"/>
-    <w:lsdException w:name="Note Level 4" w:semiHidden="0" w:unhideWhenUsed="0"/>
-    <w:lsdException w:name="Note Level 5" w:semiHidden="0" w:unhideWhenUsed="0"/>
-    <w:lsdException w:name="Note Level 6" w:semiHidden="0" w:unhideWhenUsed="0"/>
-    <w:lsdException w:name="Note Level 7" w:semiHidden="0" w:unhideWhenUsed="0"/>
-    <w:lsdException w:name="Note Level 8" w:semiHidden="0" w:unhideWhenUsed="0"/>
-    <w:lsdException w:name="Note Level 9" w:semiHidden="0" w:unhideWhenUsed="0"/>
-    <w:lsdException w:name="Placeholder Text" w:unhideWhenUsed="0"/>
-    <w:lsdException w:name="No Spacing" w:semiHidden="0" w:uiPriority="1" w:unhideWhenUsed="0" w:qFormat="1"/>
-    <w:lsdException w:name="Light Shading" w:semiHidden="0" w:uiPriority="60" w:unhideWhenUsed="0"/>
-    <w:lsdException w:name="Light List" w:semiHidden="0" w:uiPriority="61" w:unhideWhenUsed="0"/>
-    <w:lsdException w:name="Light Grid" w:semiHidden="0" w:uiPriority="62" w:unhideWhenUsed="0"/>
-    <w:lsdException w:name="Medium Shading 1" w:semiHidden="0" w:uiPriority="63" w:unhideWhenUsed="0"/>
-    <w:lsdException w:name="Medium Shading 2" w:semiHidden="0" w:uiPriority="64" w:unhideWhenUsed="0"/>
-    <w:lsdException w:name="Medium List 1" w:semiHidden="0" w:uiPriority="65" w:unhideWhenUsed="0"/>
-    <w:lsdException w:name="Medium List 2" w:semiHidden="0" w:uiPriority="66" w:unhideWhenUsed="0"/>
-    <w:lsdException w:name="Medium Grid 1" w:semiHidden="0" w:uiPriority="67" w:unhideWhenUsed="0"/>
-    <w:lsdException w:name="Medium Grid 2" w:semiHidden="0" w:uiPriority="68" w:unhideWhenUsed="0"/>
-    <w:lsdException w:name="Medium Grid 3" w:semiHidden="0" w:uiPriority="69" w:unhideWhenUsed="0"/>
-    <w:lsdException w:name="Dark List" w:semiHidden="0" w:uiPriority="70" w:unhideWhenUsed="0"/>
-    <w:lsdException w:name="Colorful Shading" w:semiHidden="0" w:uiPriority="71" w:unhideWhenUsed="0"/>
-    <w:lsdException w:name="Colorful List" w:semiHidden="0" w:uiPriority="72" w:unhideWhenUsed="0"/>
-    <w:lsdException w:name="Colorful Grid" w:semiHidden="0" w:uiPriority="73" w:unhideWhenUsed="0"/>
-    <w:lsdException w:name="Light Shading Accent 1" w:semiHidden="0" w:uiPriority="60" w:unhideWhenUsed="0"/>
-    <w:lsdException w:name="Light List Accent 1" w:semiHidden="0" w:uiPriority="61" w:unhideWhenUsed="0"/>
-    <w:lsdException w:name="Light Grid Accent 1" w:semiHidden="0" w:uiPriority="62" w:unhideWhenUsed="0"/>
-    <w:lsdException w:name="Medium Shading 1 Accent 1" w:semiHidden="0" w:uiPriority="63" w:unhideWhenUsed="0"/>
-    <w:lsdException w:name="Medium Shading 2 Accent 1" w:semiHidden="0" w:uiPriority="64" w:unhideWhenUsed="0"/>
-    <w:lsdException w:name="Medium List 1 Accent 1" w:semiHidden="0" w:uiPriority="65" w:unhideWhenUsed="0"/>
-    <w:lsdException w:name="Revision" w:unhideWhenUsed="0"/>
-    <w:lsdException w:name="List Paragraph" w:semiHidden="0" w:uiPriority="34" w:unhideWhenUsed="0" w:qFormat="1"/>
-    <w:lsdException w:name="Quote" w:semiHidden="0" w:uiPriority="29" w:unhideWhenUsed="0" w:qFormat="1"/>
-    <w:lsdException w:name="Intense Quote" w:semiHidden="0" w:uiPriority="30" w:unhideWhenUsed="0" w:qFormat="1"/>
-    <w:lsdException w:name="Medium List 2 Accent 1" w:semiHidden="0" w:uiPriority="66" w:unhideWhenUsed="0"/>
-    <w:lsdException w:name="Medium Grid 1 Accent 1" w:semiHidden="0" w:uiPriority="67" w:unhideWhenUsed="0"/>
-    <w:lsdException w:name="Medium Grid 2 Accent 1" w:semiHidden="0" w:uiPriority="68" w:unhideWhenUsed="0"/>
-    <w:lsdException w:name="Medium Grid 3 Accent 1" w:semiHidden="0" w:uiPriority="69" w:unhideWhenUsed="0"/>
-    <w:lsdException w:name="Dark List Accent 1" w:semiHidden="0" w:uiPriority="70" w:unhideWhenUsed="0"/>
-    <w:lsdException w:name="Colorful Shading Accent 1" w:semiHidden="0" w:uiPriority="71" w:unhideWhenUsed="0"/>
-    <w:lsdException w:name="Colorful List Accent 1" w:semiHidden="0" w:uiPriority="72" w:unhideWhenUsed="0"/>
-    <w:lsdException w:name="Colorful Grid Accent 1" w:semiHidden="0" w:uiPriority="73" w:unhideWhenUsed="0"/>
-    <w:lsdException w:name="Light Shading Accent 2" w:semiHidden="0" w:uiPriority="60" w:unhideWhenUsed="0"/>
-    <w:lsdException w:name="Light List Accent 2" w:semiHidden="0" w:uiPriority="61" w:unhideWhenUsed="0"/>
-    <w:lsdException w:name="Light Grid Accent 2" w:semiHidden="0" w:uiPriority="62" w:unhideWhenUsed="0"/>
-    <w:lsdException w:name="Medium Shading 1 Accent 2" w:semiHidden="0" w:uiPriority="63" w:unhideWhenUsed="0"/>
-    <w:lsdException w:name="Medium Shading 2 Accent 2" w:semiHidden="0" w:uiPriority="64" w:unhideWhenUsed="0"/>
-    <w:lsdException w:name="Medium List 1 Accent 2" w:semiHidden="0" w:uiPriority="65" w:unhideWhenUsed="0"/>
-    <w:lsdException w:name="Medium List 2 Accent 2" w:semiHidden="0" w:uiPriority="66" w:unhideWhenUsed="0"/>
-    <w:lsdException w:name="Medium Grid 1 Accent 2" w:semiHidden="0" w:uiPriority="67" w:unhideWhenUsed="0"/>
-    <w:lsdException w:name="Medium Grid 2 Accent 2" w:semiHidden="0" w:uiPriority="68" w:unhideWhenUsed="0"/>
-    <w:lsdException w:name="Medium Grid 3 Accent 2" w:semiHidden="0" w:uiPriority="69" w:unhideWhenUsed="0"/>
-    <w:lsdException w:name="Dark List Accent 2" w:semiHidden="0" w:uiPriority="70" w:unhideWhenUsed="0"/>
-    <w:lsdException w:name="Colorful Shading Accent 2" w:semiHidden="0" w:uiPriority="71" w:unhideWhenUsed="0"/>
-    <w:lsdException w:name="Colorful List Accent 2" w:semiHidden="0" w:uiPriority="72" w:unhideWhenUsed="0"/>
-    <w:lsdException w:name="Colorful Grid Accent 2" w:semiHidden="0" w:uiPriority="73" w:unhideWhenUsed="0"/>
-    <w:lsdException w:name="Light Shading Accent 3" w:semiHidden="0" w:uiPriority="60" w:unhideWhenUsed="0"/>
-    <w:lsdException w:name="Light List Accent 3" w:semiHidden="0" w:uiPriority="61" w:unhideWhenUsed="0"/>
-    <w:lsdException w:name="Light Grid Accent 3" w:semiHidden="0" w:uiPriority="62" w:unhideWhenUsed="0"/>
-    <w:lsdException w:name="Medium Shading 1 Accent 3" w:semiHidden="0" w:uiPriority="63" w:unhideWhenUsed="0"/>
-    <w:lsdException w:name="Medium Shading 2 Accent 3" w:semiHidden="0" w:uiPriority="64" w:unhideWhenUsed="0"/>
-    <w:lsdException w:name="Medium List 1 Accent 3" w:semiHidden="0" w:uiPriority="65" w:unhideWhenUsed="0"/>
-    <w:lsdException w:name="Medium List 2 Accent 3" w:semiHidden="0" w:uiPriority="66" w:unhideWhenUsed="0"/>
-    <w:lsdException w:name="Medium Grid 1 Accent 3" w:semiHidden="0" w:uiPriority="67" w:unhideWhenUsed="0"/>
-    <w:lsdException w:name="Medium Grid 2 Accent 3" w:semiHidden="0" w:uiPriority="68" w:unhideWhenUsed="0"/>
-    <w:lsdException w:name="Medium Grid 3 Accent 3" w:semiHidden="0" w:uiPriority="69" w:unhideWhenUsed="0"/>
-    <w:lsdException w:name="Dark List Accent 3" w:semiHidden="0" w:uiPriority="70" w:unhideWhenUsed="0"/>
-    <w:lsdException w:name="Colorful Shading Accent 3" w:semiHidden="0" w:uiPriority="71" w:unhideWhenUsed="0"/>
-    <w:lsdException w:name="Colorful List Accent 3" w:semiHidden="0" w:uiPriority="72" w:unhideWhenUsed="0"/>
-    <w:lsdException w:name="Colorful Grid Accent 3" w:semiHidden="0" w:uiPriority="73" w:unhideWhenUsed="0"/>
-    <w:lsdException w:name="Light Shading Accent 4" w:semiHidden="0" w:uiPriority="60" w:unhideWhenUsed="0"/>
-    <w:lsdException w:name="Light List Accent 4" w:semiHidden="0" w:uiPriority="61" w:unhideWhenUsed="0"/>
-    <w:lsdException w:name="Light Grid Accent 4" w:semiHidden="0" w:uiPriority="62" w:unhideWhenUsed="0"/>
-    <w:lsdException w:name="Medium Shading 1 Accent 4" w:semiHidden="0" w:uiPriority="63" w:unhideWhenUsed="0"/>
-    <w:lsdException w:name="Medium Shading 2 Accent 4" w:semiHidden="0" w:uiPriority="64" w:unhideWhenUsed="0"/>
-    <w:lsdException w:name="Medium List 1 Accent 4" w:semiHidden="0" w:uiPriority="65" w:unhideWhenUsed="0"/>
-    <w:lsdException w:name="Medium List 2 Accent 4" w:semiHidden="0" w:uiPriority="66" w:unhideWhenUsed="0"/>
-    <w:lsdException w:name="Medium Grid 1 Accent 4" w:semiHidden="0" w:uiPriority="67" w:unhideWhenUsed="0"/>
-    <w:lsdException w:name="Medium Grid 2 Accent 4" w:semiHidden="0" w:uiPriority="68" w:unhideWhenUsed="0"/>
-    <w:lsdException w:name="Medium Grid 3 Accent 4" w:semiHidden="0" w:uiPriority="69" w:unhideWhenUsed="0"/>
-    <w:lsdException w:name="Dark List Accent 4" w:semiHidden="0" w:uiPriority="70" w:unhideWhenUsed="0"/>
-    <w:lsdException w:name="Colorful Shading Accent 4" w:semiHidden="0" w:uiPriority="71" w:unhideWhenUsed="0"/>
-    <w:lsdException w:name="Colorful List Accent 4" w:semiHidden="0" w:uiPriority="72" w:unhideWhenUsed="0"/>
-    <w:lsdException w:name="Colorful Grid Accent 4" w:semiHidden="0" w:uiPriority="73" w:unhideWhenUsed="0"/>
-    <w:lsdException w:name="Light Shading Accent 5" w:semiHidden="0" w:uiPriority="60" w:unhideWhenUsed="0"/>
-    <w:lsdException w:name="Light List Accent 5" w:semiHidden="0" w:uiPriority="61" w:unhideWhenUsed="0"/>
-    <w:lsdException w:name="Light Grid Accent 5" w:semiHidden="0" w:uiPriority="62" w:unhideWhenUsed="0"/>
-    <w:lsdException w:name="Medium Shading 1 Accent 5" w:semiHidden="0" w:uiPriority="63" w:unhideWhenUsed="0"/>
-    <w:lsdException w:name="Medium Shading 2 Accent 5" w:semiHidden="0" w:uiPriority="64" w:unhideWhenUsed="0"/>
-    <w:lsdException w:name="Medium List 1 Accent 5" w:semiHidden="0" w:uiPriority="65" w:unhideWhenUsed="0"/>
-    <w:lsdException w:name="Medium List 2 Accent 5" w:semiHidden="0" w:uiPriority="66" w:unhideWhenUsed="0"/>
-    <w:lsdException w:name="Medium Grid 1 Accent 5" w:semiHidden="0" w:uiPriority="67" w:unhideWhenUsed="0"/>
-    <w:lsdException w:name="Medium Grid 2 Accent 5" w:semiHidden="0" w:uiPriority="68" w:unhideWhenUsed="0"/>
-    <w:lsdException w:name="Medium Grid 3 Accent 5" w:semiHidden="0" w:uiPriority="69" w:unhideWhenUsed="0"/>
-    <w:lsdException w:name="Dark List Accent 5" w:semiHidden="0" w:uiPriority="70" w:unhideWhenUsed="0"/>
-    <w:lsdException w:name="Colorful Shading Accent 5" w:semiHidden="0" w:uiPriority="71" w:unhideWhenUsed="0"/>
-    <w:lsdException w:name="Colorful List Accent 5" w:semiHidden="0" w:uiPriority="72" w:unhideWhenUsed="0"/>
-    <w:lsdException w:name="Colorful Grid Accent 5" w:semiHidden="0" w:uiPriority="73" w:unhideWhenUsed="0"/>
-    <w:lsdException w:name="Light Shading Accent 6" w:semiHidden="0" w:uiPriority="60" w:unhideWhenUsed="0"/>
-    <w:lsdException w:name="Light List Accent 6" w:semiHidden="0" w:uiPriority="61" w:unhideWhenUsed="0"/>
-    <w:lsdException w:name="Light Grid Accent 6" w:semiHidden="0" w:uiPriority="62" w:unhideWhenUsed="0"/>
-    <w:lsdException w:name="Medium Shading 1 Accent 6" w:semiHidden="0" w:uiPriority="63" w:unhideWhenUsed="0"/>
-    <w:lsdException w:name="Medium Shading 2 Accent 6" w:semiHidden="0" w:uiPriority="64" w:unhideWhenUsed="0"/>
-    <w:lsdException w:name="Medium List 1 Accent 6" w:semiHidden="0" w:uiPriority="65" w:unhideWhenUsed="0"/>
-    <w:lsdException w:name="Medium List 2 Accent 6" w:semiHidden="0" w:uiPriority="66" w:unhideWhenUsed="0"/>
-    <w:lsdException w:name="Medium Grid 1 Accent 6" w:semiHidden="0" w:uiPriority="67" w:unhideWhenUsed="0"/>
-    <w:lsdException w:name="Medium Grid 2 Accent 6" w:semiHidden="0" w:uiPriority="68" w:unhideWhenUsed="0"/>
-    <w:lsdException w:name="Medium Grid 3 Accent 6" w:semiHidden="0" w:uiPriority="69" w:unhideWhenUsed="0"/>
-    <w:lsdException w:name="Dark List Accent 6" w:semiHidden="0" w:uiPriority="70" w:unhideWhenUsed="0"/>
-    <w:lsdException w:name="Colorful Shading Accent 6" w:semiHidden="0" w:uiPriority="71" w:unhideWhenUsed="0"/>
-    <w:lsdException w:name="Colorful List Accent 6" w:semiHidden="0" w:uiPriority="72" w:unhideWhenUsed="0"/>
-    <w:lsdException w:name="Colorful Grid Accent 6" w:semiHidden="0" w:uiPriority="73" w:unhideWhenUsed="0"/>
-    <w:lsdException w:name="Subtle Emphasis" w:semiHidden="0" w:uiPriority="19" w:unhideWhenUsed="0" w:qFormat="1"/>
-    <w:lsdException w:name="Intense Emphasis" w:semiHidden="0" w:uiPriority="21" w:unhideWhenUsed="0" w:qFormat="1"/>
-    <w:lsdException w:name="Subtle Reference" w:semiHidden="0" w:uiPriority="31" w:unhideWhenUsed="0" w:qFormat="1"/>
-    <w:lsdException w:name="Intense Reference" w:semiHidden="0" w:uiPriority="32" w:unhideWhenUsed="0" w:qFormat="1"/>
-    <w:lsdException w:name="Book Title" w:semiHidden="0" w:uiPriority="33" w:unhideWhenUsed="0" w:qFormat="1"/>
-    <w:lsdException w:name="Bibliography" w:uiPriority="37"/>
-    <w:lsdException w:name="TOC Heading" w:uiPriority="39" w:qFormat="1"/>
-  </w:latentStyles>
-  <w:style w:type="paragraph" w:default="1" w:styleId="Normal">
-    <w:name w:val="Normal"/>
-    <w:qFormat/>
-    <w:rsid w:val="005079A4"/>
-    <w:rPr>
-      <w:rFonts w:ascii="Times New Roman" w:hAnsi="Times New Roman"/>
-      <w:sz w:val="24"/>
-    </w:rPr>
-  </w:style>
-  <w:style w:type="paragraph" w:styleId="Heading1">
-    <w:name w:val="heading 1"/>
-    <w:basedOn w:val="Normal"/>
-    <w:next w:val="Normal"/>
-    <w:link w:val="Heading1Char"/>
-    <w:uiPriority w:val="9"/>
-    <w:qFormat/>
-    <w:rsid w:val="005079A4"/>
-    <w:pPr>
-      <w:keepNext/>
-      <w:keepLines/>
-      <w:spacing w:before="240" w:after="0"/>
-      <w:outlineLvl w:val="0"/>
-    </w:pPr>
-    <w:rPr>
-      <w:rFonts w:asciiTheme="majorHAnsi" w:eastAsiaTheme="majorEastAsia" w:hAnsiTheme="majorHAnsi" w:cstheme="majorBidi"/>
-      <w:color w:val="2E74B5" w:themeColor="accent1" w:themeShade="BF"/>
-      <w:sz w:val="32"/>
-      <w:szCs w:val="32"/>
-    </w:rPr>
-  </w:style>
-  <w:style w:type="paragraph" w:styleId="Heading2">
-    <w:name w:val="heading 2"/>
-    <w:basedOn w:val="Normal"/>
-    <w:next w:val="Normal"/>
-    <w:link w:val="Heading2Char"/>
-    <w:uiPriority w:val="9"/>
-    <w:unhideWhenUsed/>
-    <w:qFormat/>
-    <w:rsid w:val="005079A4"/>
-    <w:pPr>
-      <w:keepNext/>
-      <w:keepLines/>
-      <w:spacing w:before="40" w:after="0"/>
-      <w:outlineLvl w:val="1"/>
-    </w:pPr>
-    <w:rPr>
-      <w:rFonts w:asciiTheme="majorHAnsi" w:eastAsiaTheme="majorEastAsia" w:hAnsiTheme="majorHAnsi" w:cstheme="majorBidi"/>
-      <w:color w:val="2E74B5" w:themeColor="accent1" w:themeShade="BF"/>
-      <w:sz w:val="26"/>
-      <w:szCs w:val="26"/>
-    </w:rPr>
-  </w:style>
-  <w:style w:type="paragraph" w:styleId="Heading3">
-    <w:name w:val="heading 3"/>
-    <w:basedOn w:val="Normal"/>
-    <w:next w:val="Normal"/>
-    <w:link w:val="Heading3Char"/>
-    <w:uiPriority w:val="9"/>
-    <w:unhideWhenUsed/>
-    <w:qFormat/>
-    <w:rsid w:val="005079A4"/>
-    <w:pPr>
-      <w:keepNext/>
-      <w:keepLines/>
-      <w:spacing w:before="40" w:after="0"/>
-      <w:outlineLvl w:val="2"/>
-    </w:pPr>
-    <w:rPr>
-      <w:rFonts w:asciiTheme="majorHAnsi" w:eastAsiaTheme="majorEastAsia" w:hAnsiTheme="majorHAnsi" w:cstheme="majorBidi"/>
-      <w:color w:val="1F4D78" w:themeColor="accent1" w:themeShade="7F"/>
-      <w:szCs w:val="24"/>
-    </w:rPr>
-  </w:style>
-  <w:style w:type="paragraph" w:styleId="Heading4">
-    <w:name w:val="heading 4"/>
-    <w:basedOn w:val="Normal"/>
-    <w:next w:val="Normal"/>
-    <w:link w:val="Heading4Char"/>
-    <w:uiPriority w:val="9"/>
-    <w:unhideWhenUsed/>
-    <w:qFormat/>
-    <w:rsid w:val="005079A4"/>
-    <w:pPr>
-      <w:keepNext/>
-      <w:keepLines/>
-      <w:spacing w:before="40" w:after="0"/>
-      <w:outlineLvl w:val="3"/>
-    </w:pPr>
-    <w:rPr>
-      <w:rFonts w:asciiTheme="majorHAnsi" w:eastAsiaTheme="majorEastAsia" w:hAnsiTheme="majorHAnsi" w:cstheme="majorBidi"/>
-      <w:i/>
-      <w:iCs/>
-      <w:color w:val="2E74B5" w:themeColor="accent1" w:themeShade="BF"/>
-    </w:rPr>
-  </w:style>
-  <w:style w:type="paragraph" w:styleId="Heading5">
-    <w:name w:val="heading 5"/>
-    <w:basedOn w:val="Normal"/>
-    <w:next w:val="Normal"/>
-    <w:link w:val="Heading5Char"/>
-    <w:uiPriority w:val="9"/>
-    <w:unhideWhenUsed/>
-    <w:qFormat/>
-    <w:rsid w:val="005079A4"/>
-    <w:pPr>
-      <w:keepNext/>
-      <w:keepLines/>
-      <w:spacing w:before="40" w:after="0"/>
-      <w:outlineLvl w:val="4"/>
-    </w:pPr>
-    <w:rPr>
-      <w:rFonts w:asciiTheme="majorHAnsi" w:eastAsiaTheme="majorEastAsia" w:hAnsiTheme="majorHAnsi" w:cstheme="majorBidi"/>
-      <w:color w:val="2E74B5" w:themeColor="accent1" w:themeShade="BF"/>
-    </w:rPr>
-  </w:style>
-  <w:style w:type="paragraph" w:styleId="Heading6">
-    <w:name w:val="heading 6"/>
-    <w:basedOn w:val="Normal"/>
-    <w:next w:val="Normal"/>
-    <w:link w:val="Heading6Char"/>
-    <w:uiPriority w:val="9"/>
-    <w:unhideWhenUsed/>
-    <w:qFormat/>
-    <w:rsid w:val="005079A4"/>
-    <w:pPr>
-      <w:keepNext/>
-      <w:keepLines/>
-      <w:spacing w:before="40" w:after="0"/>
-      <w:outlineLvl w:val="5"/>
-    </w:pPr>
-    <w:rPr>
-      <w:rFonts w:asciiTheme="majorHAnsi" w:eastAsiaTheme="majorEastAsia" w:hAnsiTheme="majorHAnsi" w:cstheme="majorBidi"/>
-      <w:color w:val="1F4D78" w:themeColor="accent1" w:themeShade="7F"/>
-    </w:rPr>
-  </w:style>
-  <w:style w:type="paragraph" w:styleId="Heading7">
-    <w:name w:val="heading 7"/>
-    <w:basedOn w:val="Normal"/>
-    <w:next w:val="Normal"/>
-    <w:link w:val="Heading7Char"/>
-    <w:uiPriority w:val="9"/>
-    <w:unhideWhenUsed/>
-    <w:qFormat/>
-    <w:rsid w:val="005079A4"/>
-    <w:pPr>
-      <w:keepNext/>
-      <w:keepLines/>
-      <w:spacing w:before="40" w:after="0"/>
-      <w:outlineLvl w:val="6"/>
-    </w:pPr>
-    <w:rPr>
-      <w:rFonts w:asciiTheme="majorHAnsi" w:eastAsiaTheme="majorEastAsia" w:hAnsiTheme="majorHAnsi" w:cstheme="majorBidi"/>
-      <w:i/>
-      <w:iCs/>
-      <w:color w:val="1F4D78" w:themeColor="accent1" w:themeShade="7F"/>
-    </w:rPr>
-  </w:style>
-  <w:style w:type="paragraph" w:styleId="Heading8">
-    <w:name w:val="heading 8"/>
-    <w:basedOn w:val="Normal"/>
-    <w:next w:val="Normal"/>
-    <w:link w:val="Heading8Char"/>
-    <w:uiPriority w:val="9"/>
-    <w:unhideWhenUsed/>
-    <w:qFormat/>
-    <w:rsid w:val="005079A4"/>
-    <w:pPr>
-      <w:keepNext/>
-      <w:keepLines/>
-      <w:spacing w:before="40" w:after="0"/>
-      <w:outlineLvl w:val="7"/>
-    </w:pPr>
-    <w:rPr>
-      <w:rFonts w:asciiTheme="majorHAnsi" w:eastAsiaTheme="majorEastAsia" w:hAnsiTheme="majorHAnsi" w:cstheme="majorBidi"/>
-      <w:color w:val="272727" w:themeColor="text1" w:themeTint="D8"/>
-      <w:sz w:val="21"/>
-      <w:szCs w:val="21"/>
-    </w:rPr>
-  </w:style>
-  <w:style w:type="paragraph" w:styleId="Heading9">
-    <w:name w:val="heading 9"/>
-    <w:basedOn w:val="Normal"/>
-    <w:next w:val="Normal"/>
-    <w:link w:val="Heading9Char"/>
-    <w:uiPriority w:val="9"/>
-    <w:unhideWhenUsed/>
-    <w:qFormat/>
-    <w:rsid w:val="005079A4"/>
-    <w:pPr>
-      <w:keepNext/>
-      <w:keepLines/>
-      <w:spacing w:before="40" w:after="0"/>
-      <w:outlineLvl w:val="8"/>
-    </w:pPr>
-    <w:rPr>
-      <w:rFonts w:asciiTheme="majorHAnsi" w:eastAsiaTheme="majorEastAsia" w:hAnsiTheme="majorHAnsi" w:cstheme="majorBidi"/>
-      <w:i/>
-      <w:iCs/>
-      <w:color w:val="272727" w:themeColor="text1" w:themeTint="D8"/>
-      <w:sz w:val="21"/>
-      <w:szCs w:val="21"/>
-    </w:rPr>
-  </w:style>
-  <w:style w:type="character" w:default="1" w:styleId="DefaultParagraphFont">
-    <w:name w:val="Default Paragraph Font"/>
-    <w:uiPriority w:val="1"/>
-    <w:semiHidden/>
-    <w:unhideWhenUsed/>
-  </w:style>
-  <w:style w:type="table" w:default="1" w:styleId="TableNormal">
-    <w:name w:val="Normal Table"/>
-    <w:uiPriority w:val="99"/>
-    <w:semiHidden/>
-    <w:unhideWhenUsed/>
-    <w:tblPr>
-      <w:tblInd w:w="0" w:type="dxa"/>
-      <w:tblCellMar>
-        <w:top w:w="0" w:type="dxa"/>
-        <w:left w:w="108" w:type="dxa"/>
-        <w:bottom w:w="0" w:type="dxa"/>
-        <w:right w:w="108" w:type="dxa"/>
-      </w:tblCellMar>
-    </w:tblPr>
-  </w:style>
-  <w:style w:type="numbering" w:default="1" w:styleId="NoList">
-    <w:name w:val="No List"/>
-    <w:uiPriority w:val="99"/>
-    <w:semiHidden/>
-    <w:unhideWhenUsed/>
-  </w:style>
-  <w:style w:type="character" w:customStyle="1" w:styleId="Heading1Char">
-    <w:name w:val="Heading 1 Char"/>
-    <w:basedOn w:val="DefaultParagraphFont"/>
-    <w:link w:val="Heading1"/>
-    <w:uiPriority w:val="9"/>
-    <w:rsid w:val="005079A4"/>
-    <w:rPr>
-      <w:rFonts w:asciiTheme="majorHAnsi" w:eastAsiaTheme="majorEastAsia" w:hAnsiTheme="majorHAnsi" w:cstheme="majorBidi"/>
-      <w:color w:val="2E74B5" w:themeColor="accent1" w:themeShade="BF"/>
-      <w:sz w:val="32"/>
-      <w:szCs w:val="32"/>
-    </w:rPr>
-  </w:style>
-  <w:style w:type="character" w:customStyle="1" w:styleId="Heading2Char">
-    <w:name w:val="Heading 2 Char"/>
-    <w:basedOn w:val="DefaultParagraphFont"/>
-    <w:link w:val="Heading2"/>
-    <w:uiPriority w:val="9"/>
-    <w:rsid w:val="005079A4"/>
-    <w:rPr>
-      <w:rFonts w:asciiTheme="majorHAnsi" w:eastAsiaTheme="majorEastAsia" w:hAnsiTheme="majorHAnsi" w:cstheme="majorBidi"/>
-      <w:color w:val="2E74B5" w:themeColor="accent1" w:themeShade="BF"/>
-      <w:sz w:val="26"/>
-      <w:szCs w:val="26"/>
-    </w:rPr>
-  </w:style>
-  <w:style w:type="character" w:customStyle="1" w:styleId="Heading3Char">
-    <w:name w:val="Heading 3 Char"/>
-    <w:basedOn w:val="DefaultParagraphFont"/>
-    <w:link w:val="Heading3"/>
-    <w:uiPriority w:val="9"/>
-    <w:rsid w:val="005079A4"/>
-    <w:rPr>
-      <w:rFonts w:asciiTheme="majorHAnsi" w:eastAsiaTheme="majorEastAsia" w:hAnsiTheme="majorHAnsi" w:cstheme="majorBidi"/>
-      <w:color w:val="1F4D78" w:themeColor="accent1" w:themeShade="7F"/>
-      <w:sz w:val="24"/>
-      <w:szCs w:val="24"/>
-    </w:rPr>
-  </w:style>
-  <w:style w:type="character" w:customStyle="1" w:styleId="Heading4Char">
-    <w:name w:val="Heading 4 Char"/>
-    <w:basedOn w:val="DefaultParagraphFont"/>
-    <w:link w:val="Heading4"/>
-    <w:uiPriority w:val="9"/>
-    <w:rsid w:val="005079A4"/>
-    <w:rPr>
-      <w:rFonts w:asciiTheme="majorHAnsi" w:eastAsiaTheme="majorEastAsia" w:hAnsiTheme="majorHAnsi" w:cstheme="majorBidi"/>
-      <w:i/>
-      <w:iCs/>
-      <w:color w:val="2E74B5" w:themeColor="accent1" w:themeShade="BF"/>
-      <w:sz w:val="24"/>
-    </w:rPr>
-  </w:style>
-  <w:style w:type="character" w:customStyle="1" w:styleId="Heading5Char">
-    <w:name w:val="Heading 5 Char"/>
-    <w:basedOn w:val="DefaultParagraphFont"/>
-    <w:link w:val="Heading5"/>
-    <w:uiPriority w:val="9"/>
-    <w:rsid w:val="005079A4"/>
-    <w:rPr>
-      <w:rFonts w:asciiTheme="majorHAnsi" w:eastAsiaTheme="majorEastAsia" w:hAnsiTheme="majorHAnsi" w:cstheme="majorBidi"/>
-      <w:color w:val="2E74B5" w:themeColor="accent1" w:themeShade="BF"/>
-      <w:sz w:val="24"/>
-    </w:rPr>
-  </w:style>
-  <w:style w:type="character" w:customStyle="1" w:styleId="Heading6Char">
-    <w:name w:val="Heading 6 Char"/>
-    <w:basedOn w:val="DefaultParagraphFont"/>
-    <w:link w:val="Heading6"/>
-    <w:uiPriority w:val="9"/>
-    <w:rsid w:val="005079A4"/>
-    <w:rPr>
-      <w:rFonts w:asciiTheme="majorHAnsi" w:eastAsiaTheme="majorEastAsia" w:hAnsiTheme="majorHAnsi" w:cstheme="majorBidi"/>
-      <w:color w:val="1F4D78" w:themeColor="accent1" w:themeShade="7F"/>
-      <w:sz w:val="24"/>
-    </w:rPr>
-  </w:style>
-  <w:style w:type="character" w:customStyle="1" w:styleId="Heading7Char">
-    <w:name w:val="Heading 7 Char"/>
-    <w:basedOn w:val="DefaultParagraphFont"/>
-    <w:link w:val="Heading7"/>
-    <w:uiPriority w:val="9"/>
-    <w:rsid w:val="005079A4"/>
-    <w:rPr>
-      <w:rFonts w:asciiTheme="majorHAnsi" w:eastAsiaTheme="majorEastAsia" w:hAnsiTheme="majorHAnsi" w:cstheme="majorBidi"/>
-      <w:i/>
-      <w:iCs/>
-      <w:color w:val="1F4D78" w:themeColor="accent1" w:themeShade="7F"/>
-      <w:sz w:val="24"/>
-    </w:rPr>
-  </w:style>
-  <w:style w:type="character" w:customStyle="1" w:styleId="Heading8Char">
-    <w:name w:val="Heading 8 Char"/>
-    <w:basedOn w:val="DefaultParagraphFont"/>
-    <w:link w:val="Heading8"/>
-    <w:uiPriority w:val="9"/>
-    <w:rsid w:val="005079A4"/>
-    <w:rPr>
-      <w:rFonts w:asciiTheme="majorHAnsi" w:eastAsiaTheme="majorEastAsia" w:hAnsiTheme="majorHAnsi" w:cstheme="majorBidi"/>
-      <w:color w:val="272727" w:themeColor="text1" w:themeTint="D8"/>
-      <w:sz w:val="21"/>
-      <w:szCs w:val="21"/>
-    </w:rPr>
-  </w:style>
-  <w:style w:type="character" w:customStyle="1" w:styleId="Heading9Char">
-    <w:name w:val="Heading 9 Char"/>
-    <w:basedOn w:val="DefaultParagraphFont"/>
-    <w:link w:val="Heading9"/>
-    <w:uiPriority w:val="9"/>
-    <w:rsid w:val="005079A4"/>
-    <w:rPr>
-      <w:rFonts w:asciiTheme="majorHAnsi" w:eastAsiaTheme="majorEastAsia" w:hAnsiTheme="majorHAnsi" w:cstheme="majorBidi"/>
-      <w:i/>
-      <w:iCs/>
-      <w:color w:val="272727" w:themeColor="text1" w:themeTint="D8"/>
-      <w:sz w:val="21"/>
-      <w:szCs w:val="21"/>
-    </w:rPr>
-  </w:style>
-  <w:style w:type="paragraph" w:styleId="FootnoteText">
-    <w:name w:val="footnote text"/>
-    <w:basedOn w:val="Normal"/>
-    <w:link w:val="FootnoteTextChar"/>
-    <w:uiPriority w:val="99"/>
-    <w:semiHidden/>
-    <w:unhideWhenUsed/>
-    <w:rsid w:val="005079A4"/>
-    <w:pPr>
-      <w:spacing w:after="0" w:line="240" w:lineRule="auto"/>
-    </w:pPr>
-    <w:rPr>
-      <w:sz w:val="20"/>
-      <w:szCs w:val="20"/>
-    </w:rPr>
-  </w:style>
-  <w:style w:type="character" w:customStyle="1" w:styleId="FootnoteTextChar">
-    <w:name w:val="Footnote Text Char"/>
-    <w:basedOn w:val="DefaultParagraphFont"/>
-    <w:link w:val="FootnoteText"/>
-    <w:uiPriority w:val="99"/>
-    <w:semiHidden/>
-    <w:rsid w:val="005079A4"/>
-    <w:rPr>
-      <w:rFonts w:ascii="Times New Roman" w:hAnsi="Times New Roman"/>
-      <w:sz w:val="20"/>
-      <w:szCs w:val="20"/>
-    </w:rPr>
-  </w:style>
-  <w:style w:type="character" w:styleId="FootnoteReference">
-    <w:name w:val="footnote reference"/>
-    <w:basedOn w:val="DefaultParagraphFont"/>
-    <w:uiPriority w:val="99"/>
-    <w:semiHidden/>
-    <w:unhideWhenUsed/>
-    <w:rsid w:val="005079A4"/>
-    <w:rPr>
-      <w:vertAlign w:val="superscript"/>
-    </w:rPr>
-  </w:style>
-  <w:style w:type="character" w:styleId="EndnoteReference">
-    <w:name w:val="endnote reference"/>
-    <w:basedOn w:val="DefaultParagraphFont"/>
-    <w:uiPriority w:val="99"/>
-    <w:semiHidden/>
-    <w:unhideWhenUsed/>
-    <w:rsid w:val="005079A4"/>
-    <w:rPr>
-      <w:vertAlign w:val="superscript"/>
-    </w:rPr>
-  </w:style>
-  <w:style w:type="paragraph" w:styleId="EndnoteText">
-    <w:name w:val="endnote text"/>
-    <w:basedOn w:val="Normal"/>
-    <w:link w:val="EndnoteTextChar"/>
-    <w:uiPriority w:val="99"/>
-    <w:semiHidden/>
-    <w:unhideWhenUsed/>
-    <w:rsid w:val="005079A4"/>
-    <w:pPr>
-      <w:spacing w:after="0" w:line="240" w:lineRule="auto"/>
-    </w:pPr>
-    <w:rPr>
-      <w:sz w:val="20"/>
-      <w:szCs w:val="20"/>
-    </w:rPr>
-  </w:style>
-  <w:style w:type="character" w:customStyle="1" w:styleId="EndnoteTextChar">
-    <w:name w:val="Endnote Text Char"/>
-    <w:basedOn w:val="DefaultParagraphFont"/>
-    <w:link w:val="EndnoteText"/>
-    <w:uiPriority w:val="99"/>
-    <w:semiHidden/>
-    <w:rsid w:val="005079A4"/>
-    <w:rPr>
-      <w:rFonts w:ascii="Times New Roman" w:hAnsi="Times New Roman"/>
-      <w:sz w:val="20"/>
-      <w:szCs w:val="20"/>
-    </w:rPr>
-  </w:style>
-  <w:style w:type="paragraph" w:styleId="Bibliography">
-    <w:name w:val="Bibliography"/>
-    <w:basedOn w:val="Normal"/>
-    <w:next w:val="Normal"/>
-    <w:uiPriority w:val="37"/>
-    <w:unhideWhenUsed/>
-    <w:rsid w:val="005079A4"/>
-  </w:style>
-  <w:style w:type="paragraph" w:styleId="ListParagraph">
-    <w:name w:val="List Paragraph"/>
-    <w:basedOn w:val="Normal"/>
-    <w:uiPriority w:val="34"/>
-    <w:qFormat/>
-    <w:rsid w:val="00B130AD"/>
-    <w:pPr>
-      <w:ind w:left="720"/>
-      <w:contextualSpacing/>
-    </w:pPr>
-  </w:style>
-  <w:style w:type="paragraph" w:styleId="BalloonText">
-    <w:name w:val="Balloon Text"/>
-    <w:basedOn w:val="Normal"/>
-    <w:link w:val="BalloonTextChar"/>
-    <w:uiPriority w:val="99"/>
-    <w:semiHidden/>
-    <w:unhideWhenUsed/>
-    <w:rsid w:val="00854E87"/>
-    <w:pPr>
-      <w:spacing w:after="0" w:line="240" w:lineRule="auto"/>
-    </w:pPr>
-    <w:rPr>
-      <w:rFonts w:ascii="Lucida Grande" w:hAnsi="Lucida Grande"/>
-      <w:sz w:val="18"/>
-      <w:szCs w:val="18"/>
-    </w:rPr>
-  </w:style>
-  <w:style w:type="character" w:customStyle="1" w:styleId="BalloonTextChar">
-    <w:name w:val="Balloon Text Char"/>
-    <w:basedOn w:val="DefaultParagraphFont"/>
-    <w:link w:val="BalloonText"/>
-    <w:uiPriority w:val="99"/>
-    <w:semiHidden/>
-    <w:rsid w:val="00854E87"/>
-    <w:rPr>
-      <w:rFonts w:ascii="Lucida Grande" w:hAnsi="Lucida Grande"/>
-      <w:sz w:val="18"/>
-      <w:szCs w:val="18"/>
-    </w:rPr>
-  </w:style>
-</w:styles>
-</file>
-
-<file path=word/stylesWithEffects.xml><?xml version="1.0" encoding="utf-8"?>
-<w:styles xmlns:wpc="http://schemas.microsoft.com/office/word/2010/wordprocessingCanvas" xmlns:mo="http://schemas.microsoft.com/office/mac/office/2008/main" xmlns:mc="http://schemas.openxmlformats.org/markup-compatibility/2006" xmlns:mv="urn:schemas-microsoft-com:mac:vml" xmlns:o="urn:schemas-microsoft-com:office:office" xmlns:r="http://schemas.openxmlformats.org/officeDocument/2006/relationships" xmlns:m="http://schemas.openxmlformats.org/officeDocument/2006/math" xmlns:v="urn:schemas-microsoft-com:vml" xmlns:wp14="http://schemas.microsoft.com/office/word/2010/wordprocessingDrawing" xmlns:wp="http://schemas.openxmlformats.org/drawingml/2006/wordprocessingDrawing" xmlns:w10="urn:schemas-microsoft-com:office:word" xmlns:w="http://schemas.openxmlformats.org/wordprocessingml/2006/main" xmlns:w14="http://schemas.microsoft.com/office/word/2010/wordml" xmlns:wpg="http://schemas.microsoft.com/office/word/2010/wordprocessingGroup" xmlns:wpi="http://schemas.microsoft.com/office/word/2010/wordprocessingInk" xmlns:wne="http://schemas.microsoft.com/office/word/2006/wordml" xmlns:wps="http://schemas.microsoft.com/office/word/2010/wordprocessingShape" mc:Ignorable="w14 wp14">
-  <w:docDefaults>
-    <w:rPrDefault>
-      <w:rPr>
-        <w:rFonts w:asciiTheme="minorHAnsi" w:eastAsiaTheme="minorHAnsi" w:hAnsiTheme="minorHAnsi" w:cstheme="minorBidi"/>
-        <w:sz w:val="22"/>
-        <w:szCs w:val="22"/>
-        <w:lang w:val="en-US" w:eastAsia="en-US" w:bidi="ar-SA"/>
-      </w:rPr>
-    </w:rPrDefault>
-    <w:pPrDefault>
-      <w:pPr>
-        <w:spacing w:after="160" w:line="259" w:lineRule="auto"/>
-      </w:pPr>
-    </w:pPrDefault>
-  </w:docDefaults>
-  <w:latentStyles w:defLockedState="0" w:defUIPriority="99" w:defSemiHidden="1" w:defUnhideWhenUsed="1" w:defQFormat="0" w:count="276">
-    <w:lsdException w:name="Normal" w:semiHidden="0" w:uiPriority="0" w:unhideWhenUsed="0" w:qFormat="1"/>
-    <w:lsdException w:name="heading 1" w:semiHidden="0" w:uiPriority="9" w:unhideWhenUsed="0" w:qFormat="1"/>
-    <w:lsdException w:name="heading 2" w:uiPriority="9" w:qFormat="1"/>
-    <w:lsdException w:name="heading 3" w:uiPriority="9" w:qFormat="1"/>
-    <w:lsdException w:name="heading 4" w:uiPriority="9" w:qFormat="1"/>
-    <w:lsdException w:name="heading 5" w:uiPriority="9" w:qFormat="1"/>
-    <w:lsdException w:name="heading 6" w:uiPriority="9" w:qFormat="1"/>
-    <w:lsdException w:name="heading 7" w:uiPriority="9" w:qFormat="1"/>
-    <w:lsdException w:name="heading 8" w:uiPriority="9" w:qFormat="1"/>
-    <w:lsdException w:name="heading 9" w:uiPriority="9" w:qFormat="1"/>
-    <w:lsdException w:name="toc 1" w:uiPriority="39"/>
-    <w:lsdException w:name="toc 2" w:uiPriority="39"/>
-    <w:lsdException w:name="toc 3" w:uiPriority="39"/>
-    <w:lsdException w:name="toc 4" w:uiPriority="39"/>
-    <w:lsdException w:name="toc 5" w:uiPriority="39"/>
-    <w:lsdException w:name="toc 6" w:uiPriority="39"/>
-    <w:lsdException w:name="toc 7" w:uiPriority="39"/>
-    <w:lsdException w:name="toc 8" w:uiPriority="39"/>
-    <w:lsdException w:name="toc 9" w:uiPriority="39"/>
-    <w:lsdException w:name="caption" w:uiPriority="35" w:qFormat="1"/>
-    <w:lsdException w:name="Title" w:semiHidden="0" w:uiPriority="10" w:unhideWhenUsed="0" w:qFormat="1"/>
-    <w:lsdException w:name="Default Paragraph Font" w:uiPriority="1"/>
-    <w:lsdException w:name="Subtitle" w:semiHidden="0" w:uiPriority="11" w:unhideWhenUsed="0" w:qFormat="1"/>
-    <w:lsdException w:name="Strong" w:semiHidden="0" w:uiPriority="22" w:unhideWhenUsed="0" w:qFormat="1"/>
-    <w:lsdException w:name="Emphasis" w:semiHidden="0" w:uiPriority="20" w:unhideWhenUsed="0" w:qFormat="1"/>
-    <w:lsdException w:name="Table Grid" w:semiHidden="0" w:uiPriority="39" w:unhideWhenUsed="0"/>
-    <w:lsdException w:name="Note Level 1" w:semiHidden="0" w:unhideWhenUsed="0"/>
-    <w:lsdException w:name="Note Level 2" w:semiHidden="0" w:unhideWhenUsed="0"/>
-    <w:lsdException w:name="Note Level 3" w:semiHidden="0" w:unhideWhenUsed="0"/>
-    <w:lsdException w:name="Note Level 4" w:semiHidden="0" w:unhideWhenUsed="0"/>
-    <w:lsdException w:name="Note Level 5" w:semiHidden="0" w:unhideWhenUsed="0"/>
-    <w:lsdException w:name="Note Level 6" w:semiHidden="0" w:unhideWhenUsed="0"/>
-    <w:lsdException w:name="Note Level 7" w:semiHidden="0" w:unhideWhenUsed="0"/>
-    <w:lsdException w:name="Note Level 8" w:semiHidden="0" w:unhideWhenUsed="0"/>
-    <w:lsdException w:name="Note Level 9" w:semiHidden="0" w:unhideWhenUsed="0"/>
-    <w:lsdException w:name="Placeholder Text" w:unhideWhenUsed="0"/>
-    <w:lsdException w:name="No Spacing" w:semiHidden="0" w:uiPriority="1" w:unhideWhenUsed="0" w:qFormat="1"/>
-    <w:lsdException w:name="Light Shading" w:semiHidden="0" w:uiPriority="60" w:unhideWhenUsed="0"/>
-    <w:lsdException w:name="Light List" w:semiHidden="0" w:uiPriority="61" w:unhideWhenUsed="0"/>
-    <w:lsdException w:name="Light Grid" w:semiHidden="0" w:uiPriority="62" w:unhideWhenUsed="0"/>
-    <w:lsdException w:name="Medium Shading 1" w:semiHidden="0" w:uiPriority="63" w:unhideWhenUsed="0"/>
-    <w:lsdException w:name="Medium Shading 2" w:semiHidden="0" w:uiPriority="64" w:unhideWhenUsed="0"/>
-    <w:lsdException w:name="Medium List 1" w:semiHidden="0" w:uiPriority="65" w:unhideWhenUsed="0"/>
-    <w:lsdException w:name="Medium List 2" w:semiHidden="0" w:uiPriority="66" w:unhideWhenUsed="0"/>
-    <w:lsdException w:name="Medium Grid 1" w:semiHidden="0" w:uiPriority="67" w:unhideWhenUsed="0"/>
-    <w:lsdException w:name="Medium Grid 2" w:semiHidden="0" w:uiPriority="68" w:unhideWhenUsed="0"/>
-    <w:lsdException w:name="Medium Grid 3" w:semiHidden="0" w:uiPriority="69" w:unhideWhenUsed="0"/>
-    <w:lsdException w:name="Dark List" w:semiHidden="0" w:uiPriority="70" w:unhideWhenUsed="0"/>
-    <w:lsdException w:name="Colorful Shading" w:semiHidden="0" w:uiPriority="71" w:unhideWhenUsed="0"/>
-    <w:lsdException w:name="Colorful List" w:semiHidden="0" w:uiPriority="72" w:unhideWhenUsed="0"/>
-    <w:lsdException w:name="Colorful Grid" w:semiHidden="0" w:uiPriority="73" w:unhideWhenUsed="0"/>
-    <w:lsdException w:name="Light Shading Accent 1" w:semiHidden="0" w:uiPriority="60" w:unhideWhenUsed="0"/>
-    <w:lsdException w:name="Light List Accent 1" w:semiHidden="0" w:uiPriority="61" w:unhideWhenUsed="0"/>
-    <w:lsdException w:name="Light Grid Accent 1" w:semiHidden="0" w:uiPriority="62" w:unhideWhenUsed="0"/>
-    <w:lsdException w:name="Medium Shading 1 Accent 1" w:semiHidden="0" w:uiPriority="63" w:unhideWhenUsed="0"/>
-    <w:lsdException w:name="Medium Shading 2 Accent 1" w:semiHidden="0" w:uiPriority="64" w:unhideWhenUsed="0"/>
-    <w:lsdException w:name="Medium List 1 Accent 1" w:semiHidden="0" w:uiPriority="65" w:unhideWhenUsed="0"/>
-    <w:lsdException w:name="Revision" w:unhideWhenUsed="0"/>
-    <w:lsdException w:name="List Paragraph" w:semiHidden="0" w:uiPriority="34" w:unhideWhenUsed="0" w:qFormat="1"/>
-    <w:lsdException w:name="Quote" w:semiHidden="0" w:uiPriority="29" w:unhideWhenUsed="0" w:qFormat="1"/>
-    <w:lsdException w:name="Intense Quote" w:semiHidden="0" w:uiPriority="30" w:unhideWhenUsed="0" w:qFormat="1"/>
-    <w:lsdException w:name="Medium List 2 Accent 1" w:semiHidden="0" w:uiPriority="66" w:unhideWhenUsed="0"/>
-    <w:lsdException w:name="Medium Grid 1 Accent 1" w:semiHidden="0" w:uiPriority="67" w:unhideWhenUsed="0"/>
-    <w:lsdException w:name="Medium Grid 2 Accent 1" w:semiHidden="0" w:uiPriority="68" w:unhideWhenUsed="0"/>
-    <w:lsdException w:name="Medium Grid 3 Accent 1" w:semiHidden="0" w:uiPriority="69" w:unhideWhenUsed="0"/>
-    <w:lsdException w:name="Dark List Accent 1" w:semiHidden="0" w:uiPriority="70" w:unhideWhenUsed="0"/>
-    <w:lsdException w:name="Colorful Shading Accent 1" w:semiHidden="0" w:uiPriority="71" w:unhideWhenUsed="0"/>
-    <w:lsdException w:name="Colorful List Accent 1" w:semiHidden="0" w:uiPriority="72" w:unhideWhenUsed="0"/>
-    <w:lsdException w:name="Colorful Grid Accent 1" w:semiHidden="0" w:uiPriority="73" w:unhideWhenUsed="0"/>
-    <w:lsdException w:name="Light Shading Accent 2" w:semiHidden="0" w:uiPriority="60" w:unhideWhenUsed="0"/>
-    <w:lsdException w:name="Light List Accent 2" w:semiHidden="0" w:uiPriority="61" w:unhideWhenUsed="0"/>
-    <w:lsdException w:name="Light Grid Accent 2" w:semiHidden="0" w:uiPriority="62" w:unhideWhenUsed="0"/>
-    <w:lsdException w:name="Medium Shading 1 Accent 2" w:semiHidden="0" w:uiPriority="63" w:unhideWhenUsed="0"/>
-    <w:lsdException w:name="Medium Shading 2 Accent 2" w:semiHidden="0" w:uiPriority="64" w:unhideWhenUsed="0"/>
-    <w:lsdException w:name="Medium List 1 Accent 2" w:semiHidden="0" w:uiPriority="65" w:unhideWhenUsed="0"/>
-    <w:lsdException w:name="Medium List 2 Accent 2" w:semiHidden="0" w:uiPriority="66" w:unhideWhenUsed="0"/>
-    <w:lsdException w:name="Medium Grid 1 Accent 2" w:semiHidden="0" w:uiPriority="67" w:unhideWhenUsed="0"/>
-    <w:lsdException w:name="Medium Grid 2 Accent 2" w:semiHidden="0" w:uiPriority="68" w:unhideWhenUsed="0"/>
-    <w:lsdException w:name="Medium Grid 3 Accent 2" w:semiHidden="0" w:uiPriority="69" w:unhideWhenUsed="0"/>
-    <w:lsdException w:name="Dark List Accent 2" w:semiHidden="0" w:uiPriority="70" w:unhideWhenUsed="0"/>
-    <w:lsdException w:name="Colorful Shading Accent 2" w:semiHidden="0" w:uiPriority="71" w:unhideWhenUsed="0"/>
-    <w:lsdException w:name="Colorful List Accent 2" w:semiHidden="0" w:uiPriority="72" w:unhideWhenUsed="0"/>
-    <w:lsdException w:name="Colorful Grid Accent 2" w:semiHidden="0" w:uiPriority="73" w:unhideWhenUsed="0"/>
-    <w:lsdException w:name="Light Shading Accent 3" w:semiHidden="0" w:uiPriority="60" w:unhideWhenUsed="0"/>
-    <w:lsdException w:name="Light List Accent 3" w:semiHidden="0" w:uiPriority="61" w:unhideWhenUsed="0"/>
-    <w:lsdException w:name="Light Grid Accent 3" w:semiHidden="0" w:uiPriority="62" w:unhideWhenUsed="0"/>
-    <w:lsdException w:name="Medium Shading 1 Accent 3" w:semiHidden="0" w:uiPriority="63" w:unhideWhenUsed="0"/>
-    <w:lsdException w:name="Medium Shading 2 Accent 3" w:semiHidden="0" w:uiPriority="64" w:unhideWhenUsed="0"/>
-    <w:lsdException w:name="Medium List 1 Accent 3" w:semiHidden="0" w:uiPriority="65" w:unhideWhenUsed="0"/>
-    <w:lsdException w:name="Medium List 2 Accent 3" w:semiHidden="0" w:uiPriority="66" w:unhideWhenUsed="0"/>
-    <w:lsdException w:name="Medium Grid 1 Accent 3" w:semiHidden="0" w:uiPriority="67" w:unhideWhenUsed="0"/>
-    <w:lsdException w:name="Medium Grid 2 Accent 3" w:semiHidden="0" w:uiPriority="68" w:unhideWhenUsed="0"/>
-    <w:lsdException w:name="Medium Grid 3 Accent 3" w:semiHidden="0" w:uiPriority="69" w:unhideWhenUsed="0"/>
-    <w:lsdException w:name="Dark List Accent 3" w:semiHidden="0" w:uiPriority="70" w:unhideWhenUsed="0"/>
-    <w:lsdException w:name="Colorful Shading Accent 3" w:semiHidden="0" w:uiPriority="71" w:unhideWhenUsed="0"/>
-    <w:lsdException w:name="Colorful List Accent 3" w:semiHidden="0" w:uiPriority="72" w:unhideWhenUsed="0"/>
-    <w:lsdException w:name="Colorful Grid Accent 3" w:semiHidden="0" w:uiPriority="73" w:unhideWhenUsed="0"/>
-    <w:lsdException w:name="Light Shading Accent 4" w:semiHidden="0" w:uiPriority="60" w:unhideWhenUsed="0"/>
-    <w:lsdException w:name="Light List Accent 4" w:semiHidden="0" w:uiPriority="61" w:unhideWhenUsed="0"/>
-    <w:lsdException w:name="Light Grid Accent 4" w:semiHidden="0" w:uiPriority="62" w:unhideWhenUsed="0"/>
-    <w:lsdException w:name="Medium Shading 1 Accent 4" w:semiHidden="0" w:uiPriority="63" w:unhideWhenUsed="0"/>
-    <w:lsdException w:name="Medium Shading 2 Accent 4" w:semiHidden="0" w:uiPriority="64" w:unhideWhenUsed="0"/>
-    <w:lsdException w:name="Medium List 1 Accent 4" w:semiHidden="0" w:uiPriority="65" w:unhideWhenUsed="0"/>
-    <w:lsdException w:name="Medium List 2 Accent 4" w:semiHidden="0" w:uiPriority="66" w:unhideWhenUsed="0"/>
-    <w:lsdException w:name="Medium Grid 1 Accent 4" w:semiHidden="0" w:uiPriority="67" w:unhideWhenUsed="0"/>
-    <w:lsdException w:name="Medium Grid 2 Accent 4" w:semiHidden="0" w:uiPriority="68" w:unhideWhenUsed="0"/>
-    <w:lsdException w:name="Medium Grid 3 Accent 4" w:semiHidden="0" w:uiPriority="69" w:unhideWhenUsed="0"/>
-    <w:lsdException w:name="Dark List Accent 4" w:semiHidden="0" w:uiPriority="70" w:unhideWhenUsed="0"/>
-    <w:lsdException w:name="Colorful Shading Accent 4" w:semiHidden="0" w:uiPriority="71" w:unhideWhenUsed="0"/>
-    <w:lsdException w:name="Colorful List Accent 4" w:semiHidden="0" w:uiPriority="72" w:unhideWhenUsed="0"/>
-    <w:lsdException w:name="Colorful Grid Accent 4" w:semiHidden="0" w:uiPriority="73" w:unhideWhenUsed="0"/>
-    <w:lsdException w:name="Light Shading Accent 5" w:semiHidden="0" w:uiPriority="60" w:unhideWhenUsed="0"/>
-    <w:lsdException w:name="Light List Accent 5" w:semiHidden="0" w:uiPriority="61" w:unhideWhenUsed="0"/>
-    <w:lsdException w:name="Light Grid Accent 5" w:semiHidden="0" w:uiPriority="62" w:unhideWhenUsed="0"/>
-    <w:lsdException w:name="Medium Shading 1 Accent 5" w:semiHidden="0" w:uiPriority="63" w:unhideWhenUsed="0"/>
-    <w:lsdException w:name="Medium Shading 2 Accent 5" w:semiHidden="0" w:uiPriority="64" w:unhideWhenUsed="0"/>
-    <w:lsdException w:name="Medium List 1 Accent 5" w:semiHidden="0" w:uiPriority="65" w:unhideWhenUsed="0"/>
-    <w:lsdException w:name="Medium List 2 Accent 5" w:semiHidden="0" w:uiPriority="66" w:unhideWhenUsed="0"/>
-    <w:lsdException w:name="Medium Grid 1 Accent 5" w:semiHidden="0" w:uiPriority="67" w:unhideWhenUsed="0"/>
-    <w:lsdException w:name="Medium Grid 2 Accent 5" w:semiHidden="0" w:uiPriority="68" w:unhideWhenUsed="0"/>
-    <w:lsdException w:name="Medium Grid 3 Accent 5" w:semiHidden="0" w:uiPriority="69" w:unhideWhenUsed="0"/>
-    <w:lsdException w:name="Dark List Accent 5" w:semiHidden="0" w:uiPriority="70" w:unhideWhenUsed="0"/>
-    <w:lsdException w:name="Colorful Shading Accent 5" w:semiHidden="0" w:uiPriority="71" w:unhideWhenUsed="0"/>
-    <w:lsdException w:name="Colorful List Accent 5" w:semiHidden="0" w:uiPriority="72" w:unhideWhenUsed="0"/>
-    <w:lsdException w:name="Colorful Grid Accent 5" w:semiHidden="0" w:uiPriority="73" w:unhideWhenUsed="0"/>
-    <w:lsdException w:name="Light Shading Accent 6" w:semiHidden="0" w:uiPriority="60" w:unhideWhenUsed="0"/>
-    <w:lsdException w:name="Light List Accent 6" w:semiHidden="0" w:uiPriority="61" w:unhideWhenUsed="0"/>
-    <w:lsdException w:name="Light Grid Accent 6" w:semiHidden="0" w:uiPriority="62" w:unhideWhenUsed="0"/>
-    <w:lsdException w:name="Medium Shading 1 Accent 6" w:semiHidden="0" w:uiPriority="63" w:unhideWhenUsed="0"/>
-    <w:lsdException w:name="Medium Shading 2 Accent 6" w:semiHidden="0" w:uiPriority="64" w:unhideWhenUsed="0"/>
-    <w:lsdException w:name="Medium List 1 Accent 6" w:semiHidden="0" w:uiPriority="65" w:unhideWhenUsed="0"/>
-    <w:lsdException w:name="Medium List 2 Accent 6" w:semiHidden="0" w:uiPriority="66" w:unhideWhenUsed="0"/>
-    <w:lsdException w:name="Medium Grid 1 Accent 6" w:semiHidden="0" w:uiPriority="67" w:unhideWhenUsed="0"/>
-    <w:lsdException w:name="Medium Grid 2 Accent 6" w:semiHidden="0" w:uiPriority="68" w:unhideWhenUsed="0"/>
-    <w:lsdException w:name="Medium Grid 3 Accent 6" w:semiHidden="0" w:uiPriority="69" w:unhideWhenUsed="0"/>
-    <w:lsdException w:name="Dark List Accent 6" w:semiHidden="0" w:uiPriority="70" w:unhideWhenUsed="0"/>
-    <w:lsdException w:name="Colorful Shading Accent 6" w:semiHidden="0" w:uiPriority="71" w:unhideWhenUsed="0"/>
-    <w:lsdException w:name="Colorful List Accent 6" w:semiHidden="0" w:uiPriority="72" w:unhideWhenUsed="0"/>
-    <w:lsdException w:name="Colorful Grid Accent 6" w:semiHidden="0" w:uiPriority="73" w:unhideWhenUsed="0"/>
-    <w:lsdException w:name="Subtle Emphasis" w:semiHidden="0" w:uiPriority="19" w:unhideWhenUsed="0" w:qFormat="1"/>
-    <w:lsdException w:name="Intense Emphasis" w:semiHidden="0" w:uiPriority="21" w:unhideWhenUsed="0" w:qFormat="1"/>
-    <w:lsdException w:name="Subtle Reference" w:semiHidden="0" w:uiPriority="31" w:unhideWhenUsed="0" w:qFormat="1"/>
-    <w:lsdException w:name="Intense Reference" w:semiHidden="0" w:uiPriority="32" w:unhideWhenUsed="0" w:qFormat="1"/>
-    <w:lsdException w:name="Book Title" w:semiHidden="0" w:uiPriority="33" w:unhideWhenUsed="0" w:qFormat="1"/>
-    <w:lsdException w:name="Bibliography" w:uiPriority="37"/>
-    <w:lsdException w:name="TOC Heading" w:uiPriority="39" w:qFormat="1"/>
+  <w:latentStyles w:defLockedState="0" w:defUIPriority="99" w:defSemiHidden="0" w:defUnhideWhenUsed="0" w:defQFormat="0" w:count="372">
+    <w:lsdException w:name="Normal" w:uiPriority="0" w:qFormat="1"/>
+    <w:lsdException w:name="heading 1" w:uiPriority="9" w:qFormat="1"/>
+    <w:lsdException w:name="heading 2" w:semiHidden="1" w:uiPriority="9" w:unhideWhenUsed="1" w:qFormat="1"/>
+    <w:lsdException w:name="heading 3" w:semiHidden="1" w:uiPriority="9" w:unhideWhenUsed="1" w:qFormat="1"/>
+    <w:lsdException w:name="heading 4" w:semiHidden="1" w:uiPriority="9" w:unhideWhenUsed="1" w:qFormat="1"/>
+    <w:lsdException w:name="heading 5" w:semiHidden="1" w:uiPriority="9" w:unhideWhenUsed="1" w:qFormat="1"/>
+    <w:lsdException w:name="heading 6" w:semiHidden="1" w:uiPriority="9" w:unhideWhenUsed="1" w:qFormat="1"/>
+    <w:lsdException w:name="heading 7" w:semiHidden="1" w:uiPriority="9" w:unhideWhenUsed="1" w:qFormat="1"/>
+    <w:lsdException w:name="heading 8" w:semiHidden="1" w:uiPriority="9" w:unhideWhenUsed="1" w:qFormat="1"/>
+    <w:lsdException w:name="heading 9" w:semiHidden="1" w:uiPriority="9" w:unhideWhenUsed="1" w:qFormat="1"/>
+    <w:lsdException w:name="index 1" w:semiHidden="1" w:unhideWhenUsed="1"/>
+    <w:lsdException w:name="index 2" w:semiHidden="1" w:unhideWhenUsed="1"/>
+    <w:lsdException w:name="index 3" w:semiHidden="1" w:unhideWhenUsed="1"/>
+    <w:lsdException w:name="index 4" w:semiHidden="1" w:unhideWhenUsed="1"/>
+    <w:lsdException w:name="index 5" w:semiHidden="1" w:unhideWhenUsed="1"/>
+    <w:lsdException w:name="index 6" w:semiHidden="1" w:unhideWhenUsed="1"/>
+    <w:lsdException w:name="index 7" w:semiHidden="1" w:unhideWhenUsed="1"/>
+    <w:lsdException w:name="index 8" w:semiHidden="1" w:unhideWhenUsed="1"/>
+    <w:lsdException w:name="index 9" w:semiHidden="1" w:unhideWhenUsed="1"/>
+    <w:lsdException w:name="toc 1" w:semiHidden="1" w:uiPriority="39" w:unhideWhenUsed="1"/>
+    <w:lsdException w:name="toc 2" w:semiHidden="1" w:uiPriority="39" w:unhideWhenUsed="1"/>
+    <w:lsdException w:name="toc 3" w:semiHidden="1" w:uiPriority="39" w:unhideWhenUsed="1"/>
+    <w:lsdException w:name="toc 4" w:semiHidden="1" w:uiPriority="39" w:unhideWhenUsed="1"/>
+    <w:lsdException w:name="toc 5" w:semiHidden="1" w:uiPriority="39" w:unhideWhenUsed="1"/>
+    <w:lsdException w:name="toc 6" w:semiHidden="1" w:uiPriority="39" w:unhideWhenUsed="1"/>
+    <w:lsdException w:name="toc 7" w:semiHidden="1" w:uiPriority="39" w:unhideWhenUsed="1"/>
+    <w:lsdException w:name="toc 8" w:semiHidden="1" w:uiPriority="39" w:unhideWhenUsed="1"/>
+    <w:lsdException w:name="toc 9" w:semiHidden="1" w:uiPriority="39" w:unhideWhenUsed="1"/>
+    <w:lsdException w:name="Normal Indent" w:semiHidden="1" w:unhideWhenUsed="1"/>
+    <w:lsdException w:name="footnote text" w:semiHidden="1" w:unhideWhenUsed="1"/>
+    <w:lsdException w:name="annotation text" w:semiHidden="1" w:unhideWhenUsed="1"/>
+    <w:lsdException w:name="header" w:semiHidden="1" w:unhideWhenUsed="1"/>
+    <w:lsdException w:name="footer" w:semiHidden="1" w:unhideWhenUsed="1"/>
+    <w:lsdException w:name="index heading" w:semiHidden="1" w:unhideWhenUsed="1"/>
+    <w:lsdException w:name="caption" w:semiHidden="1" w:uiPriority="35" w:unhideWhenUsed="1" w:qFormat="1"/>
+    <w:lsdException w:name="table of figures" w:semiHidden="1" w:unhideWhenUsed="1"/>
+    <w:lsdException w:name="envelope address" w:semiHidden="1" w:unhideWhenUsed="1"/>
+    <w:lsdException w:name="envelope return" w:semiHidden="1" w:unhideWhenUsed="1"/>
+    <w:lsdException w:name="footnote reference" w:semiHidden="1" w:unhideWhenUsed="1"/>
+    <w:lsdException w:name="annotation reference" w:semiHidden="1" w:unhideWhenUsed="1"/>
+    <w:lsdException w:name="line number" w:semiHidden="1" w:unhideWhenUsed="1"/>
+    <w:lsdException w:name="page number" w:semiHidden="1" w:unhideWhenUsed="1"/>
+    <w:lsdException w:name="endnote reference" w:semiHidden="1" w:unhideWhenUsed="1"/>
+    <w:lsdException w:name="endnote text" w:semiHidden="1" w:unhideWhenUsed="1"/>
+    <w:lsdException w:name="table of authorities" w:semiHidden="1" w:unhideWhenUsed="1"/>
+    <w:lsdException w:name="macro" w:semiHidden="1" w:unhideWhenUsed="1"/>
+    <w:lsdException w:name="toa heading" w:semiHidden="1" w:unhideWhenUsed="1"/>
+    <w:lsdException w:name="List" w:semiHidden="1" w:unhideWhenUsed="1"/>
+    <w:lsdException w:name="List Bullet" w:semiHidden="1" w:unhideWhenUsed="1"/>
+    <w:lsdException w:name="List Number" w:semiHidden="1" w:unhideWhenUsed="1"/>
+    <w:lsdException w:name="List 2" w:semiHidden="1" w:unhideWhenUsed="1"/>
+    <w:lsdException w:name="List 3" w:semiHidden="1" w:unhideWhenUsed="1"/>
+    <w:lsdException w:name="List 4" w:semiHidden="1" w:unhideWhenUsed="1"/>
+    <w:lsdException w:name="List 5" w:semiHidden="1" w:unhideWhenUsed="1"/>
+    <w:lsdException w:name="List Bullet 2" w:semiHidden="1" w:unhideWhenUsed="1"/>
+    <w:lsdException w:name="List Bullet 3" w:semiHidden="1" w:unhideWhenUsed="1"/>
+    <w:lsdException w:name="List Bullet 4" w:semiHidden="1" w:unhideWhenUsed="1"/>
+    <w:lsdException w:name="List Bullet 5" w:semiHidden="1" w:unhideWhenUsed="1"/>
+    <w:lsdException w:name="List Number 2" w:semiHidden="1" w:unhideWhenUsed="1"/>
+    <w:lsdException w:name="List Number 3" w:semiHidden="1" w:unhideWhenUsed="1"/>
+    <w:lsdException w:name="List Number 4" w:semiHidden="1" w:unhideWhenUsed="1"/>
+    <w:lsdException w:name="List Number 5" w:semiHidden="1" w:unhideWhenUsed="1"/>
+    <w:lsdException w:name="Title" w:uiPriority="10" w:qFormat="1"/>
+    <w:lsdException w:name="Closing" w:semiHidden="1" w:unhideWhenUsed="1"/>
+    <w:lsdException w:name="Signature" w:semiHidden="1" w:unhideWhenUsed="1"/>
+    <w:lsdException w:name="Default Paragraph Font" w:semiHidden="1" w:uiPriority="1" w:unhideWhenUsed="1"/>
+    <w:lsdException w:name="Body Text" w:semiHidden="1" w:unhideWhenUsed="1"/>
+    <w:lsdException w:name="Body Text Indent" w:semiHidden="1" w:unhideWhenUsed="1"/>
+    <w:lsdException w:name="List Continue" w:semiHidden="1" w:unhideWhenUsed="1"/>
+    <w:lsdException w:name="List Continue 2" w:semiHidden="1" w:unhideWhenUsed="1"/>
+    <w:lsdException w:name="List Continue 3" w:semiHidden="1" w:unhideWhenUsed="1"/>
+    <w:lsdException w:name="List Continue 4" w:semiHidden="1" w:unhideWhenUsed="1"/>
+    <w:lsdException w:name="List Continue 5" w:semiHidden="1" w:unhideWhenUsed="1"/>
+    <w:lsdException w:name="Message Header" w:semiHidden="1" w:unhideWhenUsed="1"/>
+    <w:lsdException w:name="Subtitle" w:uiPriority="11" w:qFormat="1"/>
+    <w:lsdException w:name="Salutation" w:semiHidden="1" w:unhideWhenUsed="1"/>
+    <w:lsdException w:name="Date" w:semiHidden="1" w:unhideWhenUsed="1"/>
+    <w:lsdException w:name="Body Text First Indent" w:semiHidden="1" w:unhideWhenUsed="1"/>
+    <w:lsdException w:name="Body Text First Indent 2" w:semiHidden="1" w:unhideWhenUsed="1"/>
+    <w:lsdException w:name="Note Heading" w:semiHidden="1" w:unhideWhenUsed="1"/>
+    <w:lsdException w:name="Body Text 2" w:semiHidden="1" w:unhideWhenUsed="1"/>
+    <w:lsdException w:name="Body Text 3" w:semiHidden="1" w:unhideWhenUsed="1"/>
+    <w:lsdException w:name="Body Text Indent 2" w:semiHidden="1" w:unhideWhenUsed="1"/>
+    <w:lsdException w:name="Body Text Indent 3" w:semiHidden="1" w:unhideWhenUsed="1"/>
+    <w:lsdException w:name="Block Text" w:semiHidden="1" w:unhideWhenUsed="1"/>
+    <w:lsdException w:name="Hyperlink" w:semiHidden="1" w:unhideWhenUsed="1"/>
+    <w:lsdException w:name="FollowedHyperlink" w:semiHidden="1" w:unhideWhenUsed="1"/>
+    <w:lsdException w:name="Strong" w:uiPriority="22" w:qFormat="1"/>
+    <w:lsdException w:name="Emphasis" w:uiPriority="20" w:qFormat="1"/>
+    <w:lsdException w:name="Document Map" w:semiHidden="1" w:unhideWhenUsed="1"/>
+    <w:lsdException w:name="Plain Text" w:semiHidden="1" w:unhideWhenUsed="1"/>
+    <w:lsdException w:name="E-mail Signature" w:semiHidden="1" w:unhideWhenUsed="1"/>
+    <w:lsdException w:name="HTML Top of Form" w:semiHidden="1" w:unhideWhenUsed="1"/>
+    <w:lsdException w:name="HTML Bottom of Form" w:semiHidden="1" w:unhideWhenUsed="1"/>
+    <w:lsdException w:name="Normal (Web)" w:semiHidden="1" w:unhideWhenUsed="1"/>
+    <w:lsdException w:name="HTML Acronym" w:semiHidden="1" w:unhideWhenUsed="1"/>
+    <w:lsdException w:name="HTML Address" w:semiHidden="1" w:unhideWhenUsed="1"/>
+    <w:lsdException w:name="HTML Cite" w:semiHidden="1" w:unhideWhenUsed="1"/>
+    <w:lsdException w:name="HTML Code" w:semiHidden="1" w:unhideWhenUsed="1"/>
+    <w:lsdException w:name="HTML Definition" w:semiHidden="1" w:unhideWhenUsed="1"/>
+    <w:lsdException w:name="HTML Keyboard" w:semiHidden="1" w:unhideWhenUsed="1"/>
+    <w:lsdException w:name="HTML Preformatted" w:semiHidden="1" w:unhideWhenUsed="1"/>
+    <w:lsdException w:name="HTML Sample" w:semiHidden="1" w:unhideWhenUsed="1"/>
+    <w:lsdException w:name="HTML Typewriter" w:semiHidden="1" w:unhideWhenUsed="1"/>
+    <w:lsdException w:name="HTML Variable" w:semiHidden="1" w:unhideWhenUsed="1"/>
+    <w:lsdException w:name="Normal Table" w:semiHidden="1" w:unhideWhenUsed="1"/>
+    <w:lsdException w:name="annotation subject" w:semiHidden="1" w:unhideWhenUsed="1"/>
+    <w:lsdException w:name="No List" w:semiHidden="1" w:unhideWhenUsed="1"/>
+    <w:lsdException w:name="Outline List 1" w:semiHidden="1" w:unhideWhenUsed="1"/>
+    <w:lsdException w:name="Outline List 2" w:semiHidden="1" w:unhideWhenUsed="1"/>
+    <w:lsdException w:name="Outline List 3" w:semiHidden="1" w:unhideWhenUsed="1"/>
+    <w:lsdException w:name="Table Simple 1" w:semiHidden="1" w:unhideWhenUsed="1"/>
+    <w:lsdException w:name="Table Simple 2" w:semiHidden="1" w:unhideWhenUsed="1"/>
+    <w:lsdException w:name="Table Simple 3" w:semiHidden="1" w:unhideWhenUsed="1"/>
+    <w:lsdException w:name="Table Classic 1" w:semiHidden="1" w:unhideWhenUsed="1"/>
+    <w:lsdException w:name="Table Classic 2" w:semiHidden="1" w:unhideWhenUsed="1"/>
+    <w:lsdException w:name="Table Classic 3" w:semiHidden="1" w:unhideWhenUsed="1"/>
+    <w:lsdException w:name="Table Classic 4" w:semiHidden="1" w:unhideWhenUsed="1"/>
+    <w:lsdException w:name="Table Colorful 1" w:semiHidden="1" w:unhideWhenUsed="1"/>
+    <w:lsdException w:name="Table Colorful 2" w:semiHidden="1" w:unhideWhenUsed="1"/>
+    <w:lsdException w:name="Table Colorful 3" w:semiHidden="1" w:unhideWhenUsed="1"/>
+    <w:lsdException w:name="Table Columns 1" w:semiHidden="1" w:unhideWhenUsed="1"/>
+    <w:lsdException w:name="Table Columns 2" w:semiHidden="1" w:unhideWhenUsed="1"/>
+    <w:lsdException w:name="Table Columns 3" w:semiHidden="1" w:unhideWhenUsed="1"/>
+    <w:lsdException w:name="Table Columns 4" w:semiHidden="1" w:unhideWhenUsed="1"/>
+    <w:lsdException w:name="Table Columns 5" w:semiHidden="1" w:unhideWhenUsed="1"/>
+    <w:lsdException w:name="Table Grid 1" w:semiHidden="1" w:unhideWhenUsed="1"/>
+    <w:lsdException w:name="Table Grid 2" w:semiHidden="1" w:unhideWhenUsed="1"/>
+    <w:lsdException w:name="Table Grid 3" w:semiHidden="1" w:unhideWhenUsed="1"/>
+    <w:lsdException w:name="Table Grid 4" w:semiHidden="1" w:unhideWhenUsed="1"/>
+    <w:lsdException w:name="Table Grid 5" w:semiHidden="1" w:unhideWhenUsed="1"/>
+    <w:lsdException w:name="Table Grid 6" w:semiHidden="1" w:unhideWhenUsed="1"/>
+    <w:lsdException w:name="Table Grid 7" w:semiHidden="1" w:unhideWhenUsed="1"/>
+    <w:lsdException w:name="Table Grid 8" w:semiHidden="1" w:unhideWhenUsed="1"/>
+    <w:lsdException w:name="Table List 1" w:semiHidden="1" w:unhideWhenUsed="1"/>
+    <w:lsdException w:name="Table List 2" w:semiHidden="1" w:unhideWhenUsed="1"/>
+    <w:lsdException w:name="Table List 3" w:semiHidden="1" w:unhideWhenUsed="1"/>
+    <w:lsdException w:name="Table List 4" w:semiHidden="1" w:unhideWhenUsed="1"/>
+    <w:lsdException w:name="Table List 5" w:semiHidden="1" w:unhideWhenUsed="1"/>
+    <w:lsdException w:name="Table List 6" w:semiHidden="1" w:unhideWhenUsed="1"/>
+    <w:lsdException w:name="Table List 7" w:semiHidden="1" w:unhideWhenUsed="1"/>
+    <w:lsdException w:name="Table List 8" w:semiHidden="1" w:unhideWhenUsed="1"/>
+    <w:lsdException w:name="Table 3D effects 1" w:semiHidden="1" w:unhideWhenUsed="1"/>
+    <w:lsdException w:name="Table 3D effects 2" w:semiHidden="1" w:unhideWhenUsed="1"/>
+    <w:lsdException w:name="Table 3D effects 3" w:semiHidden="1" w:unhideWhenUsed="1"/>
+    <w:lsdException w:name="Table Contemporary" w:semiHidden="1" w:unhideWhenUsed="1"/>
+    <w:lsdException w:name="Table Elegant" w:semiHidden="1" w:unhideWhenUsed="1"/>
+    <w:lsdException w:name="Table Professional" w:semiHidden="1" w:unhideWhenUsed="1"/>
+    <w:lsdException w:name="Table Subtle 1" w:semiHidden="1" w:unhideWhenUsed="1"/>
+    <w:lsdException w:name="Table Subtle 2" w:semiHidden="1" w:unhideWhenUsed="1"/>
+    <w:lsdException w:name="Table Web 1" w:semiHidden="1" w:unhideWhenUsed="1"/>
+    <w:lsdException w:name="Table Web 2" w:semiHidden="1" w:unhideWhenUsed="1"/>
+    <w:lsdException w:name="Table Web 3" w:semiHidden="1" w:unhideWhenUsed="1"/>
+    <w:lsdException w:name="Balloon Text" w:semiHidden="1" w:unhideWhenUsed="1"/>
+    <w:lsdException w:name="Table Grid" w:uiPriority="39"/>
+    <w:lsdException w:name="Table Theme" w:semiHidden="1" w:unhideWhenUsed="1"/>
+    <w:lsdException w:name="Placeholder Text" w:semiHidden="1"/>
+    <w:lsdException w:name="No Spacing" w:uiPriority="1" w:qFormat="1"/>
+    <w:lsdException w:name="Light Shading" w:uiPriority="60"/>
+    <w:lsdException w:name="Light List" w:uiPriority="61"/>
+    <w:lsdException w:name="Light Grid" w:uiPriority="62"/>
+    <w:lsdException w:name="Medium Shading 1" w:uiPriority="63"/>
+    <w:lsdException w:name="Medium Shading 2" w:uiPriority="64"/>
+    <w:lsdException w:name="Medium List 1" w:uiPriority="65"/>
+    <w:lsdException w:name="Medium List 2" w:uiPriority="66"/>
+    <w:lsdException w:name="Medium Grid 1" w:uiPriority="67"/>
+    <w:lsdException w:name="Medium Grid 2" w:uiPriority="68"/>
+    <w:lsdException w:name="Medium Grid 3" w:uiPriority="69"/>
+    <w:lsdException w:name="Dark List" w:uiPriority="70"/>
+    <w:lsdException w:name="Colorful Shading" w:uiPriority="71"/>
+    <w:lsdException w:name="Colorful List" w:uiPriority="72"/>
+    <w:lsdException w:name="Colorful Grid" w:uiPriority="73"/>
+    <w:lsdException w:name="Light Shading Accent 1" w:uiPriority="60"/>
+    <w:lsdException w:name="Light List Accent 1" w:uiPriority="61"/>
+    <w:lsdException w:name="Light Grid Accent 1" w:uiPriority="62"/>
+    <w:lsdException w:name="Medium Shading 1 Accent 1" w:uiPriority="63"/>
+    <w:lsdException w:name="Medium Shading 2 Accent 1" w:uiPriority="64"/>
+    <w:lsdException w:name="Medium List 1 Accent 1" w:uiPriority="65"/>
+    <w:lsdException w:name="Revision" w:semiHidden="1"/>
+    <w:lsdException w:name="List Paragraph" w:uiPriority="34" w:qFormat="1"/>
+    <w:lsdException w:name="Quote" w:uiPriority="29" w:qFormat="1"/>
+    <w:lsdException w:name="Intense Quote" w:uiPriority="30" w:qFormat="1"/>
+    <w:lsdException w:name="Medium List 2 Accent 1" w:uiPriority="66"/>
+    <w:lsdException w:name="Medium Grid 1 Accent 1" w:uiPriority="67"/>
+    <w:lsdException w:name="Medium Grid 2 Accent 1" w:uiPriority="68"/>
+    <w:lsdException w:name="Medium Grid 3 Accent 1" w:uiPriority="69"/>
+    <w:lsdException w:name="Dark List Accent 1" w:uiPriority="70"/>
+    <w:lsdException w:name="Colorful Shading Accent 1" w:uiPriority="71"/>
+    <w:lsdException w:name="Colorful List Accent 1" w:uiPriority="72"/>
+    <w:lsdException w:name="Colorful Grid Accent 1" w:uiPriority="73"/>
+    <w:lsdException w:name="Light Shading Accent 2" w:uiPriority="60"/>
+    <w:lsdException w:name="Light List Accent 2" w:uiPriority="61"/>
+    <w:lsdException w:name="Light Grid Accent 2" w:uiPriority="62"/>
+    <w:lsdException w:name="Medium Shading 1 Accent 2" w:uiPriority="63"/>
+    <w:lsdException w:name="Medium Shading 2 Accent 2" w:uiPriority="64"/>
+    <w:lsdException w:name="Medium List 1 Accent 2" w:uiPriority="65"/>
+    <w:lsdException w:name="Medium List 2 Accent 2" w:uiPriority="66"/>
+    <w:lsdException w:name="Medium Grid 1 Accent 2" w:uiPriority="67"/>
+    <w:lsdException w:name="Medium Grid 2 Accent 2" w:uiPriority="68"/>
+    <w:lsdException w:name="Medium Grid 3 Accent 2" w:uiPriority="69"/>
+    <w:lsdException w:name="Dark List Accent 2" w:uiPriority="70"/>
+    <w:lsdException w:name="Colorful Shading Accent 2" w:uiPriority="71"/>
+    <w:lsdException w:name="Colorful List Accent 2" w:uiPriority="72"/>
+    <w:lsdException w:name="Colorful Grid Accent 2" w:uiPriority="73"/>
+    <w:lsdException w:name="Light Shading Accent 3" w:uiPriority="60"/>
+    <w:lsdException w:name="Light List Accent 3" w:uiPriority="61"/>
+    <w:lsdException w:name="Light Grid Accent 3" w:uiPriority="62"/>
+    <w:lsdException w:name="Medium Shading 1 Accent 3" w:uiPriority="63"/>
+    <w:lsdException w:name="Medium Shading 2 Accent 3" w:uiPriority="64"/>
+    <w:lsdException w:name="Medium List 1 Accent 3" w:uiPriority="65"/>
+    <w:lsdException w:name="Medium List 2 Accent 3" w:uiPriority="66"/>
+    <w:lsdException w:name="Medium Grid 1 Accent 3" w:uiPriority="67"/>
+    <w:lsdException w:name="Medium Grid 2 Accent 3" w:uiPriority="68"/>
+    <w:lsdException w:name="Medium Grid 3 Accent 3" w:uiPriority="69"/>
+    <w:lsdException w:name="Dark List Accent 3" w:uiPriority="70"/>
+    <w:lsdException w:name="Colorful Shading Accent 3" w:uiPriority="71"/>
+    <w:lsdException w:name="Colorful List Accent 3" w:uiPriority="72"/>
+    <w:lsdException w:name="Colorful Grid Accent 3" w:uiPriority="73"/>
+    <w:lsdException w:name="Light Shading Accent 4" w:uiPriority="60"/>
+    <w:lsdException w:name="Light List Accent 4" w:uiPriority="61"/>
+    <w:lsdException w:name="Light Grid Accent 4" w:uiPriority="62"/>
+    <w:lsdException w:name="Medium Shading 1 Accent 4" w:uiPriority="63"/>
+    <w:lsdException w:name="Medium Shading 2 Accent 4" w:uiPriority="64"/>
+    <w:lsdException w:name="Medium List 1 Accent 4" w:uiPriority="65"/>
+    <w:lsdException w:name="Medium List 2 Accent 4" w:uiPriority="66"/>
+    <w:lsdException w:name="Medium Grid 1 Accent 4" w:uiPriority="67"/>
+    <w:lsdException w:name="Medium Grid 2 Accent 4" w:uiPriority="68"/>
+    <w:lsdException w:name="Medium Grid 3 Accent 4" w:uiPriority="69"/>
+    <w:lsdException w:name="Dark List Accent 4" w:uiPriority="70"/>
+    <w:lsdException w:name="Colorful Shading Accent 4" w:uiPriority="71"/>
+    <w:lsdException w:name="Colorful List Accent 4" w:uiPriority="72"/>
+    <w:lsdException w:name="Colorful Grid Accent 4" w:uiPriority="73"/>
+    <w:lsdException w:name="Light Shading Accent 5" w:uiPriority="60"/>
+    <w:lsdException w:name="Light List Accent 5" w:uiPriority="61"/>
+    <w:lsdException w:name="Light Grid Accent 5" w:uiPriority="62"/>
+    <w:lsdException w:name="Medium Shading 1 Accent 5" w:uiPriority="63"/>
+    <w:lsdException w:name="Medium Shading 2 Accent 5" w:uiPriority="64"/>
+    <w:lsdException w:name="Medium List 1 Accent 5" w:uiPriority="65"/>
+    <w:lsdException w:name="Medium List 2 Accent 5" w:uiPriority="66"/>
+    <w:lsdException w:name="Medium Grid 1 Accent 5" w:uiPriority="67"/>
+    <w:lsdException w:name="Medium Grid 2 Accent 5" w:uiPriority="68"/>
+    <w:lsdException w:name="Medium Grid 3 Accent 5" w:uiPriority="69"/>
+    <w:lsdException w:name="Dark List Accent 5" w:uiPriority="70"/>
+    <w:lsdException w:name="Colorful Shading Accent 5" w:uiPriority="71"/>
+    <w:lsdException w:name="Colorful List Accent 5" w:uiPriority="72"/>
+    <w:lsdException w:name="Colorful Grid Accent 5" w:uiPriority="73"/>
+    <w:lsdException w:name="Light Shading Accent 6" w:uiPriority="60"/>
+    <w:lsdException w:name="Light List Accent 6" w:uiPriority="61"/>
+    <w:lsdException w:name="Light Grid Accent 6" w:uiPriority="62"/>
+    <w:lsdException w:name="Medium Shading 1 Accent 6" w:uiPriority="63"/>
+    <w:lsdException w:name="Medium Shading 2 Accent 6" w:uiPriority="64"/>
+    <w:lsdException w:name="Medium List 1 Accent 6" w:uiPriority="65"/>
+    <w:lsdException w:name="Medium List 2 Accent 6" w:uiPriority="66"/>
+    <w:lsdException w:name="Medium Grid 1 Accent 6" w:uiPriority="67"/>
+    <w:lsdException w:name="Medium Grid 2 Accent 6" w:uiPriority="68"/>
+    <w:lsdException w:name="Medium Grid 3 Accent 6" w:uiPriority="69"/>
+    <w:lsdException w:name="Dark List Accent 6" w:uiPriority="70"/>
+    <w:lsdException w:name="Colorful Shading Accent 6" w:uiPriority="71"/>
+    <w:lsdException w:name="Colorful List Accent 6" w:uiPriority="72"/>
+    <w:lsdException w:name="Colorful Grid Accent 6" w:uiPriority="73"/>
+    <w:lsdException w:name="Subtle Emphasis" w:uiPriority="19" w:qFormat="1"/>
+    <w:lsdException w:name="Intense Emphasis" w:uiPriority="21" w:qFormat="1"/>
+    <w:lsdException w:name="Subtle Reference" w:uiPriority="31" w:qFormat="1"/>
+    <w:lsdException w:name="Intense Reference" w:uiPriority="32" w:qFormat="1"/>
+    <w:lsdException w:name="Book Title" w:uiPriority="33" w:qFormat="1"/>
+    <w:lsdException w:name="Bibliography" w:semiHidden="1" w:uiPriority="37" w:unhideWhenUsed="1"/>
+    <w:lsdException w:name="TOC Heading" w:semiHidden="1" w:uiPriority="39" w:unhideWhenUsed="1" w:qFormat="1"/>
+    <w:lsdException w:name="Grid Table 3" w:semiHidden="1" w:unhideWhenUsed="1"/>
+    <w:lsdException w:name="Grid Table 4" w:uiPriority="49"/>
+    <w:lsdException w:name="Grid Table 5 Dark" w:uiPriority="50"/>
+    <w:lsdException w:name="Grid Table 6 Colorful" w:uiPriority="51"/>
+    <w:lsdException w:name="Grid Table 7 Colorful" w:uiPriority="52"/>
+    <w:lsdException w:name="Grid Table 1 Light Accent 1" w:uiPriority="46"/>
+    <w:lsdException w:name="Grid Table 2 Accent 1" w:uiPriority="47"/>
+    <w:lsdException w:name="Grid Table 3 Accent 1" w:uiPriority="48"/>
+    <w:lsdException w:name="Grid Table 4 Accent 1" w:uiPriority="49"/>
+    <w:lsdException w:name="Grid Table 5 Dark Accent 1" w:uiPriority="50"/>
+    <w:lsdException w:name="Grid Table 6 Colorful Accent 1" w:uiPriority="51"/>
+    <w:lsdException w:name="Grid Table 7 Colorful Accent 1" w:uiPriority="52"/>
+    <w:lsdException w:name="Grid Table 1 Light Accent 2" w:uiPriority="46"/>
+    <w:lsdException w:name="Grid Table 2 Accent 2" w:uiPriority="47"/>
+    <w:lsdException w:name="Grid Table 3 Accent 2" w:uiPriority="48"/>
+    <w:lsdException w:name="Grid Table 4 Accent 2" w:uiPriority="49"/>
+    <w:lsdException w:name="Grid Table 5 Dark Accent 2" w:uiPriority="50"/>
+    <w:lsdException w:name="Grid Table 6 Colorful Accent 2" w:uiPriority="51"/>
+    <w:lsdException w:name="Grid Table 7 Colorful Accent 2" w:uiPriority="52"/>
+    <w:lsdException w:name="Grid Table 1 Light Accent 3" w:uiPriority="46"/>
+    <w:lsdException w:name="Grid Table 2 Accent 3" w:uiPriority="47"/>
+    <w:lsdException w:name="Grid Table 3 Accent 3" w:uiPriority="48"/>
+    <w:lsdException w:name="Grid Table 4 Accent 3" w:uiPriority="49"/>
+    <w:lsdException w:name="Grid Table 5 Dark Accent 3" w:uiPriority="50"/>
+    <w:lsdException w:name="Grid Table 6 Colorful Accent 3" w:uiPriority="51"/>
+    <w:lsdException w:name="Grid Table 7 Colorful Accent 3" w:uiPriority="52"/>
+    <w:lsdException w:name="Grid Table 1 Light Accent 4" w:uiPriority="46"/>
+    <w:lsdException w:name="Grid Table 2 Accent 4" w:uiPriority="47"/>
+    <w:lsdException w:name="Grid Table 3 Accent 4" w:uiPriority="48"/>
+    <w:lsdException w:name="Grid Table 4 Accent 4" w:uiPriority="49"/>
+    <w:lsdException w:name="Grid Table 5 Dark Accent 4" w:uiPriority="50"/>
+    <w:lsdException w:name="Grid Table 6 Colorful Accent 4" w:uiPriority="51"/>
+    <w:lsdException w:name="Grid Table 7 Colorful Accent 4" w:uiPriority="52"/>
+    <w:lsdException w:name="Grid Table 1 Light Accent 5" w:uiPriority="46"/>
+    <w:lsdException w:name="Grid Table 2 Accent 5" w:uiPriority="47"/>
+    <w:lsdException w:name="Grid Table 3 Accent 5" w:uiPriority="48"/>
+    <w:lsdException w:name="Grid Table 4 Accent 5" w:uiPriority="49"/>
+    <w:lsdException w:name="Grid Table 5 Dark Accent 5" w:uiPriority="50"/>
+    <w:lsdException w:name="Grid Table 6 Colorful Accent 5" w:uiPriority="51"/>
+    <w:lsdException w:name="Grid Table 7 Colorful Accent 5" w:uiPriority="52"/>
+    <w:lsdException w:name="Grid Table 1 Light Accent 6" w:uiPriority="46"/>
+    <w:lsdException w:name="Grid Table 2 Accent 6" w:uiPriority="47"/>
+    <w:lsdException w:name="Grid Table 3 Accent 6" w:uiPriority="48"/>
+    <w:lsdException w:name="Grid Table 4 Accent 6" w:uiPriority="49"/>
+    <w:lsdException w:name="Grid Table 5 Dark Accent 6" w:uiPriority="50"/>
+    <w:lsdException w:name="Grid Table 6 Colorful Accent 6" w:uiPriority="51"/>
+    <w:lsdException w:name="Grid Table 7 Colorful Accent 6" w:uiPriority="52"/>
+    <w:lsdException w:name="List Table 1 Light" w:uiPriority="46"/>
+    <w:lsdException w:name="List Table 2" w:uiPriority="47"/>
+    <w:lsdException w:name="List Table 3" w:uiPriority="48"/>
+    <w:lsdException w:name="List Table 4" w:uiPriority="49"/>
+    <w:lsdException w:name="List Table 5 Dark" w:uiPriority="50"/>
+    <w:lsdException w:name="List Table 6 Colorful" w:uiPriority="51"/>
+    <w:lsdException w:name="List Table 7 Colorful" w:uiPriority="52"/>
+    <w:lsdException w:name="List Table 1 Light Accent 1" w:uiPriority="46"/>
+    <w:lsdException w:name="List Table 2 Accent 1" w:uiPriority="47"/>
+    <w:lsdException w:name="List Table 3 Accent 1" w:uiPriority="48"/>
+    <w:lsdException w:name="List Table 4 Accent 1" w:uiPriority="49"/>
+    <w:lsdException w:name="List Table 5 Dark Accent 1" w:uiPriority="50"/>
+    <w:lsdException w:name="List Table 6 Colorful Accent 1" w:uiPriority="51"/>
+    <w:lsdException w:name="List Table 7 Colorful Accent 1" w:uiPriority="52"/>
+    <w:lsdException w:name="List Table 1 Light Accent 2" w:uiPriority="46"/>
+    <w:lsdException w:name="List Table 2 Accent 2" w:uiPriority="47"/>
+    <w:lsdException w:name="List Table 3 Accent 2" w:uiPriority="48"/>
+    <w:lsdException w:name="List Table 4 Accent 2" w:uiPriority="49"/>
+    <w:lsdException w:name="List Table 5 Dark Accent 2" w:uiPriority="50"/>
+    <w:lsdException w:name="List Table 6 Colorful Accent 2" w:uiPriority="51"/>
+    <w:lsdException w:name="List Table 7 Colorful Accent 2" w:uiPriority="52"/>
+    <w:lsdException w:name="List Table 1 Light Accent 3" w:uiPriority="46"/>
+    <w:lsdException w:name="List Table 2 Accent 3" w:uiPriority="47"/>
+    <w:lsdException w:name="List Table 3 Accent 3" w:uiPriority="48"/>
+    <w:lsdException w:name="List Table 4 Accent 3" w:uiPriority="49"/>
+    <w:lsdException w:name="List Table 5 Dark Accent 3" w:uiPriority="50"/>
+    <w:lsdException w:name="List Table 6 Colorful Accent 3" w:uiPriority="51"/>
+    <w:lsdException w:name="List Table 7 Colorful Accent 3" w:uiPriority="52"/>
+    <w:lsdException w:name="List Table 1 Light Accent 4" w:uiPriority="46"/>
+    <w:lsdException w:name="List Table 2 Accent 4" w:uiPriority="47"/>
+    <w:lsdException w:name="List Table 3 Accent 4" w:uiPriority="48"/>
+    <w:lsdException w:name="List Table 4 Accent 4" w:uiPriority="49"/>
+    <w:lsdException w:name="List Table 5 Dark Accent 4" w:uiPriority="50"/>
+    <w:lsdException w:name="List Table 6 Colorful Accent 4" w:uiPriority="51"/>
+    <w:lsdException w:name="List Table 7 Colorful Accent 4" w:uiPriority="52"/>
+    <w:lsdException w:name="List Table 1 Light Accent 5" w:uiPriority="46"/>
+    <w:lsdException w:name="List Table 2 Accent 5" w:uiPriority="47"/>
+    <w:lsdException w:name="List Table 3 Accent 5" w:uiPriority="48"/>
+    <w:lsdException w:name="List Table 4 Accent 5" w:uiPriority="49"/>
+    <w:lsdException w:name="List Table 5 Dark Accent 5" w:uiPriority="50"/>
+    <w:lsdException w:name="List Table 6 Colorful Accent 5" w:uiPriority="51"/>
+    <w:lsdException w:name="List Table 7 Colorful Accent 5" w:uiPriority="52"/>
+    <w:lsdException w:name="List Table 1 Light Accent 6" w:uiPriority="46"/>
+    <w:lsdException w:name="List Table 2 Accent 6" w:uiPriority="47"/>
+    <w:lsdException w:name="List Table 3 Accent 6" w:uiPriority="48"/>
+    <w:lsdException w:name="List Table 4 Accent 6" w:uiPriority="49"/>
+    <w:lsdException w:name="List Table 5 Dark Accent 6" w:uiPriority="50"/>
+    <w:lsdException w:name="List Table 6 Colorful Accent 6" w:uiPriority="51"/>
+    <w:lsdException w:name="List Table 7 Colorful Accent 6" w:uiPriority="52"/>
+    <w:lsdException w:name="Mention" w:semiHidden="1" w:unhideWhenUsed="1"/>
   </w:latentStyles>
   <w:style w:type="paragraph" w:default="1" w:styleId="Normal">
     <w:name w:val="Normal"/>
@@ -2575,7 +2522,7 @@
   <a:extraClrSchemeLst/>
   <a:extLst>
     <a:ext uri="{05A4C25C-085E-4340-85A3-A5531E510DB2}">
-      <thm15:themeFamily xmlns="" xmlns:thm15="http://schemas.microsoft.com/office/thememl/2012/main" name="Office Theme" id="{62F939B6-93AF-4DB8-9C6B-D6C7DFDC589F}" vid="{4A3C46E8-61CC-4603-A589-7422A47A8E4A}"/>
+      <thm15:themeFamily xmlns:thm15="http://schemas.microsoft.com/office/thememl/2012/main" name="Office Theme" id="{62F939B6-93AF-4DB8-9C6B-D6C7DFDC589F}" vid="{4A3C46E8-61CC-4603-A589-7422A47A8E4A}"/>
     </a:ext>
   </a:extLst>
 </a:theme>

</xml_diff>